<commit_message>
new Studiorum table and BD Schema. Also improvements on FE
new Studiorum table and BD Schema. Also improvements on FE
</commit_message>
<xml_diff>
--- a/comp architecture/QuizManage Comps.docx
+++ b/comp architecture/QuizManage Comps.docx
@@ -3,6 +3,8 @@
 <w:document xmlns:wpc="http://schemas.microsoft.com/office/word/2010/wordprocessingCanvas" xmlns:cx="http://schemas.microsoft.com/office/drawing/2014/chartex" xmlns:mc="http://schemas.openxmlformats.org/markup-compatibility/2006" xmlns:o="urn:schemas-microsoft-com:office:office" xmlns:r="http://schemas.openxmlformats.org/officeDocument/2006/relationships" xmlns:m="http://schemas.openxmlformats.org/officeDocument/2006/math" xmlns:v="urn:schemas-microsoft-com:vml" xmlns:wp14="http://schemas.microsoft.com/office/word/2010/wordprocessingDrawing" xmlns:wp="http://schemas.openxmlformats.org/drawingml/2006/wordprocessingDrawing" xmlns:w10="urn:schemas-microsoft-com:office:word" xmlns:w="http://schemas.openxmlformats.org/wordprocessingml/2006/main" xmlns:w14="http://schemas.microsoft.com/office/word/2010/wordml" xmlns:w15="http://schemas.microsoft.com/office/word/2012/wordml" xmlns:w16se="http://schemas.microsoft.com/office/word/2015/wordml/symex" xmlns:wpg="http://schemas.microsoft.com/office/word/2010/wordprocessingGroup" xmlns:wpi="http://schemas.microsoft.com/office/word/2010/wordprocessingInk" xmlns:wne="http://schemas.microsoft.com/office/word/2006/wordml" xmlns:wps="http://schemas.microsoft.com/office/word/2010/wordprocessingShape" mc:Ignorable="w14 w15 w16se wp14">
   <w:body>
     <w:p>
+      <w:bookmarkStart w:id="0" w:name="_GoBack"/>
+      <w:bookmarkEnd w:id="0"/>
       <w:r>
         <w:rPr>
           <w:noProof/>
@@ -11,7 +13,797 @@
         <mc:AlternateContent>
           <mc:Choice Requires="wps">
             <w:drawing>
-              <wp:anchor distT="0" distB="0" distL="114300" distR="114300" simplePos="0" relativeHeight="251701248" behindDoc="0" locked="0" layoutInCell="1" allowOverlap="1" wp14:anchorId="4B549015" wp14:editId="062849C7">
+              <wp:anchor distT="45720" distB="45720" distL="114300" distR="114300" simplePos="0" relativeHeight="251718656" behindDoc="0" locked="0" layoutInCell="1" allowOverlap="1" wp14:anchorId="411EDC5E" wp14:editId="57F8CA4E">
+                <wp:simplePos x="0" y="0"/>
+                <wp:positionH relativeFrom="page">
+                  <wp:posOffset>5563235</wp:posOffset>
+                </wp:positionH>
+                <wp:positionV relativeFrom="paragraph">
+                  <wp:posOffset>3120390</wp:posOffset>
+                </wp:positionV>
+                <wp:extent cx="3019425" cy="360680"/>
+                <wp:effectExtent l="0" t="0" r="9525" b="1270"/>
+                <wp:wrapSquare wrapText="bothSides"/>
+                <wp:docPr id="50" name="Szövegdoboz 2"/>
+                <wp:cNvGraphicFramePr>
+                  <a:graphicFrameLocks xmlns:a="http://schemas.openxmlformats.org/drawingml/2006/main"/>
+                </wp:cNvGraphicFramePr>
+                <a:graphic xmlns:a="http://schemas.openxmlformats.org/drawingml/2006/main">
+                  <a:graphicData uri="http://schemas.microsoft.com/office/word/2010/wordprocessingShape">
+                    <wps:wsp>
+                      <wps:cNvSpPr txBox="1">
+                        <a:spLocks noChangeArrowheads="1"/>
+                      </wps:cNvSpPr>
+                      <wps:spPr bwMode="auto">
+                        <a:xfrm>
+                          <a:off x="0" y="0"/>
+                          <a:ext cx="3019425" cy="360680"/>
+                        </a:xfrm>
+                        <a:prstGeom prst="rect">
+                          <a:avLst/>
+                        </a:prstGeom>
+                        <a:solidFill>
+                          <a:srgbClr val="FFFFFF"/>
+                        </a:solidFill>
+                        <a:ln w="9525">
+                          <a:noFill/>
+                          <a:miter lim="800000"/>
+                          <a:headEnd/>
+                          <a:tailEnd/>
+                        </a:ln>
+                      </wps:spPr>
+                      <wps:txbx>
+                        <w:txbxContent>
+                          <w:p>
+                            <w:pPr>
+                              <w:rPr>
+                                <w:b/>
+                                <w:sz w:val="32"/>
+                              </w:rPr>
+                            </w:pPr>
+                            <w:proofErr w:type="spellStart"/>
+                            <w:r>
+                              <w:rPr>
+                                <w:b/>
+                                <w:sz w:val="32"/>
+                              </w:rPr>
+                              <w:t>Question</w:t>
+                            </w:r>
+                            <w:proofErr w:type="spellEnd"/>
+                            <w:r>
+                              <w:rPr>
+                                <w:b/>
+                                <w:sz w:val="32"/>
+                              </w:rPr>
+                              <w:t>-List</w:t>
+                            </w:r>
+                            <w:r>
+                              <w:rPr>
+                                <w:b/>
+                                <w:sz w:val="32"/>
+                              </w:rPr>
+                              <w:t xml:space="preserve"> </w:t>
+                            </w:r>
+                            <w:proofErr w:type="spellStart"/>
+                            <w:r>
+                              <w:rPr>
+                                <w:b/>
+                                <w:sz w:val="32"/>
+                              </w:rPr>
+                              <w:t>Component</w:t>
+                            </w:r>
+                            <w:proofErr w:type="spellEnd"/>
+                          </w:p>
+                        </w:txbxContent>
+                      </wps:txbx>
+                      <wps:bodyPr rot="0" vert="horz" wrap="square" lIns="91440" tIns="45720" rIns="91440" bIns="45720" anchor="t" anchorCtr="0">
+                        <a:noAutofit/>
+                      </wps:bodyPr>
+                    </wps:wsp>
+                  </a:graphicData>
+                </a:graphic>
+                <wp14:sizeRelH relativeFrom="margin">
+                  <wp14:pctWidth>0</wp14:pctWidth>
+                </wp14:sizeRelH>
+                <wp14:sizeRelV relativeFrom="margin">
+                  <wp14:pctHeight>0</wp14:pctHeight>
+                </wp14:sizeRelV>
+              </wp:anchor>
+            </w:drawing>
+          </mc:Choice>
+          <mc:Fallback>
+            <w:pict>
+              <v:shapetype w14:anchorId="411EDC5E" id="_x0000_t202" coordsize="21600,21600" o:spt="202" path="m,l,21600r21600,l21600,xe">
+                <v:stroke joinstyle="miter"/>
+                <v:path gradientshapeok="t" o:connecttype="rect"/>
+              </v:shapetype>
+              <v:shape id="Szövegdoboz 2" o:spid="_x0000_s1026" type="#_x0000_t202" style="position:absolute;margin-left:438.05pt;margin-top:245.7pt;width:237.75pt;height:28.4pt;z-index:251718656;visibility:visible;mso-wrap-style:square;mso-width-percent:0;mso-height-percent:0;mso-wrap-distance-left:9pt;mso-wrap-distance-top:3.6pt;mso-wrap-distance-right:9pt;mso-wrap-distance-bottom:3.6pt;mso-position-horizontal:absolute;mso-position-horizontal-relative:page;mso-position-vertical:absolute;mso-position-vertical-relative:text;mso-width-percent:0;mso-height-percent:0;mso-width-relative:margin;mso-height-relative:margin;v-text-anchor:top" o:gfxdata="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" stroked="f">
+                <v:textbox>
+                  <w:txbxContent>
+                    <w:p>
+                      <w:pPr>
+                        <w:rPr>
+                          <w:b/>
+                          <w:sz w:val="32"/>
+                        </w:rPr>
+                      </w:pPr>
+                      <w:proofErr w:type="spellStart"/>
+                      <w:r>
+                        <w:rPr>
+                          <w:b/>
+                          <w:sz w:val="32"/>
+                        </w:rPr>
+                        <w:t>Question</w:t>
+                      </w:r>
+                      <w:proofErr w:type="spellEnd"/>
+                      <w:r>
+                        <w:rPr>
+                          <w:b/>
+                          <w:sz w:val="32"/>
+                        </w:rPr>
+                        <w:t>-List</w:t>
+                      </w:r>
+                      <w:r>
+                        <w:rPr>
+                          <w:b/>
+                          <w:sz w:val="32"/>
+                        </w:rPr>
+                        <w:t xml:space="preserve"> </w:t>
+                      </w:r>
+                      <w:proofErr w:type="spellStart"/>
+                      <w:r>
+                        <w:rPr>
+                          <w:b/>
+                          <w:sz w:val="32"/>
+                        </w:rPr>
+                        <w:t>Component</w:t>
+                      </w:r>
+                      <w:proofErr w:type="spellEnd"/>
+                    </w:p>
+                  </w:txbxContent>
+                </v:textbox>
+                <w10:wrap type="square" anchorx="page"/>
+              </v:shape>
+            </w:pict>
+          </mc:Fallback>
+        </mc:AlternateContent>
+      </w:r>
+      <w:r>
+        <w:rPr>
+          <w:noProof/>
+          <w:lang w:eastAsia="hu-HU"/>
+        </w:rPr>
+        <mc:AlternateContent>
+          <mc:Choice Requires="wps">
+            <w:drawing>
+              <wp:anchor distT="45720" distB="45720" distL="114300" distR="114300" simplePos="0" relativeHeight="251668480" behindDoc="0" locked="0" layoutInCell="1" allowOverlap="1" wp14:anchorId="2AF18EBE" wp14:editId="0FFDD755">
+                <wp:simplePos x="0" y="0"/>
+                <wp:positionH relativeFrom="margin">
+                  <wp:posOffset>4690110</wp:posOffset>
+                </wp:positionH>
+                <wp:positionV relativeFrom="paragraph">
+                  <wp:posOffset>419100</wp:posOffset>
+                </wp:positionV>
+                <wp:extent cx="2753360" cy="375920"/>
+                <wp:effectExtent l="0" t="0" r="8890" b="5080"/>
+                <wp:wrapSquare wrapText="bothSides"/>
+                <wp:docPr id="8" name="Szövegdoboz 2"/>
+                <wp:cNvGraphicFramePr>
+                  <a:graphicFrameLocks xmlns:a="http://schemas.openxmlformats.org/drawingml/2006/main"/>
+                </wp:cNvGraphicFramePr>
+                <a:graphic xmlns:a="http://schemas.openxmlformats.org/drawingml/2006/main">
+                  <a:graphicData uri="http://schemas.microsoft.com/office/word/2010/wordprocessingShape">
+                    <wps:wsp>
+                      <wps:cNvSpPr txBox="1">
+                        <a:spLocks noChangeArrowheads="1"/>
+                      </wps:cNvSpPr>
+                      <wps:spPr bwMode="auto">
+                        <a:xfrm>
+                          <a:off x="0" y="0"/>
+                          <a:ext cx="2753360" cy="375920"/>
+                        </a:xfrm>
+                        <a:prstGeom prst="rect">
+                          <a:avLst/>
+                        </a:prstGeom>
+                        <a:solidFill>
+                          <a:srgbClr val="FFFFFF"/>
+                        </a:solidFill>
+                        <a:ln w="9525">
+                          <a:noFill/>
+                          <a:miter lim="800000"/>
+                          <a:headEnd/>
+                          <a:tailEnd/>
+                        </a:ln>
+                      </wps:spPr>
+                      <wps:txbx>
+                        <w:txbxContent>
+                          <w:p>
+                            <w:pPr>
+                              <w:rPr>
+                                <w:b/>
+                                <w:sz w:val="32"/>
+                              </w:rPr>
+                            </w:pPr>
+                            <w:proofErr w:type="spellStart"/>
+                            <w:r>
+                              <w:rPr>
+                                <w:b/>
+                                <w:sz w:val="32"/>
+                              </w:rPr>
+                              <w:t>Qu</w:t>
+                            </w:r>
+                            <w:r>
+                              <w:rPr>
+                                <w:b/>
+                                <w:sz w:val="32"/>
+                              </w:rPr>
+                              <w:t>estion</w:t>
+                            </w:r>
+                            <w:proofErr w:type="spellEnd"/>
+                            <w:r>
+                              <w:rPr>
+                                <w:b/>
+                                <w:sz w:val="32"/>
+                              </w:rPr>
+                              <w:t>-</w:t>
+                            </w:r>
+                            <w:r>
+                              <w:rPr>
+                                <w:b/>
+                                <w:sz w:val="32"/>
+                              </w:rPr>
+                              <w:t>Editor</w:t>
+                            </w:r>
+                            <w:r>
+                              <w:rPr>
+                                <w:b/>
+                                <w:sz w:val="32"/>
+                              </w:rPr>
+                              <w:t xml:space="preserve"> </w:t>
+                            </w:r>
+                            <w:proofErr w:type="spellStart"/>
+                            <w:r>
+                              <w:rPr>
+                                <w:b/>
+                                <w:sz w:val="32"/>
+                              </w:rPr>
+                              <w:t>Component</w:t>
+                            </w:r>
+                            <w:proofErr w:type="spellEnd"/>
+                          </w:p>
+                        </w:txbxContent>
+                      </wps:txbx>
+                      <wps:bodyPr rot="0" vert="horz" wrap="square" lIns="91440" tIns="45720" rIns="91440" bIns="45720" anchor="t" anchorCtr="0">
+                        <a:noAutofit/>
+                      </wps:bodyPr>
+                    </wps:wsp>
+                  </a:graphicData>
+                </a:graphic>
+                <wp14:sizeRelH relativeFrom="margin">
+                  <wp14:pctWidth>0</wp14:pctWidth>
+                </wp14:sizeRelH>
+                <wp14:sizeRelV relativeFrom="margin">
+                  <wp14:pctHeight>0</wp14:pctHeight>
+                </wp14:sizeRelV>
+              </wp:anchor>
+            </w:drawing>
+          </mc:Choice>
+          <mc:Fallback>
+            <w:pict>
+              <v:shape w14:anchorId="2AF18EBE" id="_x0000_s1027" type="#_x0000_t202" style="position:absolute;margin-left:369.3pt;margin-top:33pt;width:216.8pt;height:29.6pt;z-index:251668480;visibility:visible;mso-wrap-style:square;mso-width-percent:0;mso-height-percent:0;mso-wrap-distance-left:9pt;mso-wrap-distance-top:3.6pt;mso-wrap-distance-right:9pt;mso-wrap-distance-bottom:3.6pt;mso-position-horizontal:absolute;mso-position-horizontal-relative:margin;mso-position-vertical:absolute;mso-position-vertical-relative:text;mso-width-percent:0;mso-height-percent:0;mso-width-relative:margin;mso-height-relative:margin;v-text-anchor:top" o:gfxdata="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" stroked="f">
+                <v:textbox>
+                  <w:txbxContent>
+                    <w:p>
+                      <w:pPr>
+                        <w:rPr>
+                          <w:b/>
+                          <w:sz w:val="32"/>
+                        </w:rPr>
+                      </w:pPr>
+                      <w:proofErr w:type="spellStart"/>
+                      <w:r>
+                        <w:rPr>
+                          <w:b/>
+                          <w:sz w:val="32"/>
+                        </w:rPr>
+                        <w:t>Qu</w:t>
+                      </w:r>
+                      <w:r>
+                        <w:rPr>
+                          <w:b/>
+                          <w:sz w:val="32"/>
+                        </w:rPr>
+                        <w:t>estion</w:t>
+                      </w:r>
+                      <w:proofErr w:type="spellEnd"/>
+                      <w:r>
+                        <w:rPr>
+                          <w:b/>
+                          <w:sz w:val="32"/>
+                        </w:rPr>
+                        <w:t>-</w:t>
+                      </w:r>
+                      <w:r>
+                        <w:rPr>
+                          <w:b/>
+                          <w:sz w:val="32"/>
+                        </w:rPr>
+                        <w:t>Editor</w:t>
+                      </w:r>
+                      <w:r>
+                        <w:rPr>
+                          <w:b/>
+                          <w:sz w:val="32"/>
+                        </w:rPr>
+                        <w:t xml:space="preserve"> </w:t>
+                      </w:r>
+                      <w:proofErr w:type="spellStart"/>
+                      <w:r>
+                        <w:rPr>
+                          <w:b/>
+                          <w:sz w:val="32"/>
+                        </w:rPr>
+                        <w:t>Component</w:t>
+                      </w:r>
+                      <w:proofErr w:type="spellEnd"/>
+                    </w:p>
+                  </w:txbxContent>
+                </v:textbox>
+                <w10:wrap type="square" anchorx="margin"/>
+              </v:shape>
+            </w:pict>
+          </mc:Fallback>
+        </mc:AlternateContent>
+      </w:r>
+      <w:r>
+        <w:rPr>
+          <w:noProof/>
+          <w:lang w:eastAsia="hu-HU"/>
+        </w:rPr>
+        <mc:AlternateContent>
+          <mc:Choice Requires="wps">
+            <w:drawing>
+              <wp:anchor distT="0" distB="0" distL="114300" distR="114300" simplePos="0" relativeHeight="251722752" behindDoc="0" locked="0" layoutInCell="1" allowOverlap="1" wp14:anchorId="183A9639" wp14:editId="1AA1C0FB">
+                <wp:simplePos x="0" y="0"/>
+                <wp:positionH relativeFrom="column">
+                  <wp:posOffset>6219601</wp:posOffset>
+                </wp:positionH>
+                <wp:positionV relativeFrom="paragraph">
+                  <wp:posOffset>4831640</wp:posOffset>
+                </wp:positionV>
+                <wp:extent cx="494852" cy="258183"/>
+                <wp:effectExtent l="0" t="0" r="19685" b="27940"/>
+                <wp:wrapNone/>
+                <wp:docPr id="44" name="Téglalap 44"/>
+                <wp:cNvGraphicFramePr/>
+                <a:graphic xmlns:a="http://schemas.openxmlformats.org/drawingml/2006/main">
+                  <a:graphicData uri="http://schemas.microsoft.com/office/word/2010/wordprocessingShape">
+                    <wps:wsp>
+                      <wps:cNvSpPr/>
+                      <wps:spPr>
+                        <a:xfrm>
+                          <a:off x="0" y="0"/>
+                          <a:ext cx="494852" cy="258183"/>
+                        </a:xfrm>
+                        <a:prstGeom prst="rect">
+                          <a:avLst/>
+                        </a:prstGeom>
+                      </wps:spPr>
+                      <wps:style>
+                        <a:lnRef idx="2">
+                          <a:schemeClr val="accent1">
+                            <a:shade val="50000"/>
+                          </a:schemeClr>
+                        </a:lnRef>
+                        <a:fillRef idx="1">
+                          <a:schemeClr val="accent1"/>
+                        </a:fillRef>
+                        <a:effectRef idx="0">
+                          <a:schemeClr val="accent1"/>
+                        </a:effectRef>
+                        <a:fontRef idx="minor">
+                          <a:schemeClr val="lt1"/>
+                        </a:fontRef>
+                      </wps:style>
+                      <wps:txbx>
+                        <w:txbxContent>
+                          <w:p>
+                            <w:pPr>
+                              <w:jc w:val="center"/>
+                            </w:pPr>
+                            <w:proofErr w:type="spellStart"/>
+                            <w:r>
+                              <w:t>question</w:t>
+                            </w:r>
+                            <w:proofErr w:type="spellEnd"/>
+                            <w:r>
+                              <w:t xml:space="preserve"> 1</w:t>
+                            </w:r>
+                          </w:p>
+                        </w:txbxContent>
+                      </wps:txbx>
+                      <wps:bodyPr rot="0" spcFirstLastPara="0" vertOverflow="overflow" horzOverflow="overflow" vert="horz" wrap="square" lIns="91440" tIns="45720" rIns="91440" bIns="45720" numCol="1" spcCol="0" rtlCol="0" fromWordArt="0" anchor="ctr" anchorCtr="0" forceAA="0" compatLnSpc="1">
+                        <a:prstTxWarp prst="textNoShape">
+                          <a:avLst/>
+                        </a:prstTxWarp>
+                        <a:noAutofit/>
+                      </wps:bodyPr>
+                    </wps:wsp>
+                  </a:graphicData>
+                </a:graphic>
+                <wp14:sizeRelH relativeFrom="margin">
+                  <wp14:pctWidth>0</wp14:pctWidth>
+                </wp14:sizeRelH>
+                <wp14:sizeRelV relativeFrom="margin">
+                  <wp14:pctHeight>0</wp14:pctHeight>
+                </wp14:sizeRelV>
+              </wp:anchor>
+            </w:drawing>
+          </mc:Choice>
+          <mc:Fallback>
+            <w:pict>
+              <v:rect w14:anchorId="183A9639" id="Téglalap 44" o:spid="_x0000_s1028" style="position:absolute;margin-left:489.75pt;margin-top:380.45pt;width:38.95pt;height:20.35pt;z-index:251722752;visibility:visible;mso-wrap-style:square;mso-width-percent:0;mso-height-percent:0;mso-wrap-distance-left:9pt;mso-wrap-distance-top:0;mso-wrap-distance-right:9pt;mso-wrap-distance-bottom:0;mso-position-horizontal:absolute;mso-position-horizontal-relative:text;mso-position-vertical:absolute;mso-position-vertical-relative:text;mso-width-percent:0;mso-height-percent:0;mso-width-relative:margin;mso-height-relative:margin;v-text-anchor:middle" o:gfxdata="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" fillcolor="#5b9bd5 [3204]" strokecolor="#1f4d78 [1604]" strokeweight="1pt">
+                <v:textbox>
+                  <w:txbxContent>
+                    <w:p>
+                      <w:pPr>
+                        <w:jc w:val="center"/>
+                      </w:pPr>
+                      <w:proofErr w:type="spellStart"/>
+                      <w:r>
+                        <w:t>question</w:t>
+                      </w:r>
+                      <w:proofErr w:type="spellEnd"/>
+                      <w:r>
+                        <w:t xml:space="preserve"> 1</w:t>
+                      </w:r>
+                    </w:p>
+                  </w:txbxContent>
+                </v:textbox>
+              </v:rect>
+            </w:pict>
+          </mc:Fallback>
+        </mc:AlternateContent>
+      </w:r>
+      <w:r>
+        <w:rPr>
+          <w:noProof/>
+          <w:lang w:eastAsia="hu-HU"/>
+        </w:rPr>
+        <mc:AlternateContent>
+          <mc:Choice Requires="wps">
+            <w:drawing>
+              <wp:anchor distT="0" distB="0" distL="114300" distR="114300" simplePos="0" relativeHeight="251724800" behindDoc="0" locked="0" layoutInCell="1" allowOverlap="1" wp14:anchorId="4A752078" wp14:editId="0A6B79C8">
+                <wp:simplePos x="0" y="0"/>
+                <wp:positionH relativeFrom="column">
+                  <wp:posOffset>6219489</wp:posOffset>
+                </wp:positionH>
+                <wp:positionV relativeFrom="paragraph">
+                  <wp:posOffset>4486910</wp:posOffset>
+                </wp:positionV>
+                <wp:extent cx="494852" cy="258183"/>
+                <wp:effectExtent l="0" t="0" r="19685" b="27940"/>
+                <wp:wrapNone/>
+                <wp:docPr id="47" name="Téglalap 47"/>
+                <wp:cNvGraphicFramePr/>
+                <a:graphic xmlns:a="http://schemas.openxmlformats.org/drawingml/2006/main">
+                  <a:graphicData uri="http://schemas.microsoft.com/office/word/2010/wordprocessingShape">
+                    <wps:wsp>
+                      <wps:cNvSpPr/>
+                      <wps:spPr>
+                        <a:xfrm>
+                          <a:off x="0" y="0"/>
+                          <a:ext cx="494852" cy="258183"/>
+                        </a:xfrm>
+                        <a:prstGeom prst="rect">
+                          <a:avLst/>
+                        </a:prstGeom>
+                      </wps:spPr>
+                      <wps:style>
+                        <a:lnRef idx="2">
+                          <a:schemeClr val="accent1">
+                            <a:shade val="50000"/>
+                          </a:schemeClr>
+                        </a:lnRef>
+                        <a:fillRef idx="1">
+                          <a:schemeClr val="accent1"/>
+                        </a:fillRef>
+                        <a:effectRef idx="0">
+                          <a:schemeClr val="accent1"/>
+                        </a:effectRef>
+                        <a:fontRef idx="minor">
+                          <a:schemeClr val="lt1"/>
+                        </a:fontRef>
+                      </wps:style>
+                      <wps:txbx>
+                        <w:txbxContent>
+                          <w:p>
+                            <w:pPr>
+                              <w:jc w:val="center"/>
+                            </w:pPr>
+                            <w:proofErr w:type="spellStart"/>
+                            <w:r>
+                              <w:t>question</w:t>
+                            </w:r>
+                            <w:proofErr w:type="spellEnd"/>
+                            <w:r>
+                              <w:t xml:space="preserve"> 1</w:t>
+                            </w:r>
+                          </w:p>
+                        </w:txbxContent>
+                      </wps:txbx>
+                      <wps:bodyPr rot="0" spcFirstLastPara="0" vertOverflow="overflow" horzOverflow="overflow" vert="horz" wrap="square" lIns="91440" tIns="45720" rIns="91440" bIns="45720" numCol="1" spcCol="0" rtlCol="0" fromWordArt="0" anchor="ctr" anchorCtr="0" forceAA="0" compatLnSpc="1">
+                        <a:prstTxWarp prst="textNoShape">
+                          <a:avLst/>
+                        </a:prstTxWarp>
+                        <a:noAutofit/>
+                      </wps:bodyPr>
+                    </wps:wsp>
+                  </a:graphicData>
+                </a:graphic>
+                <wp14:sizeRelH relativeFrom="margin">
+                  <wp14:pctWidth>0</wp14:pctWidth>
+                </wp14:sizeRelH>
+                <wp14:sizeRelV relativeFrom="margin">
+                  <wp14:pctHeight>0</wp14:pctHeight>
+                </wp14:sizeRelV>
+              </wp:anchor>
+            </w:drawing>
+          </mc:Choice>
+          <mc:Fallback>
+            <w:pict>
+              <v:rect w14:anchorId="4A752078" id="Téglalap 47" o:spid="_x0000_s1029" style="position:absolute;margin-left:489.7pt;margin-top:353.3pt;width:38.95pt;height:20.35pt;z-index:251724800;visibility:visible;mso-wrap-style:square;mso-width-percent:0;mso-height-percent:0;mso-wrap-distance-left:9pt;mso-wrap-distance-top:0;mso-wrap-distance-right:9pt;mso-wrap-distance-bottom:0;mso-position-horizontal:absolute;mso-position-horizontal-relative:text;mso-position-vertical:absolute;mso-position-vertical-relative:text;mso-width-percent:0;mso-height-percent:0;mso-width-relative:margin;mso-height-relative:margin;v-text-anchor:middle" o:gfxdata="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" fillcolor="#5b9bd5 [3204]" strokecolor="#1f4d78 [1604]" strokeweight="1pt">
+                <v:textbox>
+                  <w:txbxContent>
+                    <w:p>
+                      <w:pPr>
+                        <w:jc w:val="center"/>
+                      </w:pPr>
+                      <w:proofErr w:type="spellStart"/>
+                      <w:r>
+                        <w:t>question</w:t>
+                      </w:r>
+                      <w:proofErr w:type="spellEnd"/>
+                      <w:r>
+                        <w:t xml:space="preserve"> 1</w:t>
+                      </w:r>
+                    </w:p>
+                  </w:txbxContent>
+                </v:textbox>
+              </v:rect>
+            </w:pict>
+          </mc:Fallback>
+        </mc:AlternateContent>
+      </w:r>
+      <w:r>
+        <w:rPr>
+          <w:noProof/>
+          <w:lang w:eastAsia="hu-HU"/>
+        </w:rPr>
+        <mc:AlternateContent>
+          <mc:Choice Requires="wps">
+            <w:drawing>
+              <wp:anchor distT="0" distB="0" distL="114300" distR="114300" simplePos="0" relativeHeight="251720704" behindDoc="0" locked="0" layoutInCell="1" allowOverlap="1" wp14:anchorId="582BAD7E" wp14:editId="1EABB1B0">
+                <wp:simplePos x="0" y="0"/>
+                <wp:positionH relativeFrom="column">
+                  <wp:posOffset>6197674</wp:posOffset>
+                </wp:positionH>
+                <wp:positionV relativeFrom="paragraph">
+                  <wp:posOffset>4149800</wp:posOffset>
+                </wp:positionV>
+                <wp:extent cx="494852" cy="258183"/>
+                <wp:effectExtent l="0" t="0" r="19685" b="27940"/>
+                <wp:wrapNone/>
+                <wp:docPr id="37" name="Téglalap 37"/>
+                <wp:cNvGraphicFramePr/>
+                <a:graphic xmlns:a="http://schemas.openxmlformats.org/drawingml/2006/main">
+                  <a:graphicData uri="http://schemas.microsoft.com/office/word/2010/wordprocessingShape">
+                    <wps:wsp>
+                      <wps:cNvSpPr/>
+                      <wps:spPr>
+                        <a:xfrm>
+                          <a:off x="0" y="0"/>
+                          <a:ext cx="494852" cy="258183"/>
+                        </a:xfrm>
+                        <a:prstGeom prst="rect">
+                          <a:avLst/>
+                        </a:prstGeom>
+                      </wps:spPr>
+                      <wps:style>
+                        <a:lnRef idx="2">
+                          <a:schemeClr val="accent1">
+                            <a:shade val="50000"/>
+                          </a:schemeClr>
+                        </a:lnRef>
+                        <a:fillRef idx="1">
+                          <a:schemeClr val="accent1"/>
+                        </a:fillRef>
+                        <a:effectRef idx="0">
+                          <a:schemeClr val="accent1"/>
+                        </a:effectRef>
+                        <a:fontRef idx="minor">
+                          <a:schemeClr val="lt1"/>
+                        </a:fontRef>
+                      </wps:style>
+                      <wps:txbx>
+                        <w:txbxContent>
+                          <w:p>
+                            <w:pPr>
+                              <w:jc w:val="center"/>
+                            </w:pPr>
+                            <w:proofErr w:type="spellStart"/>
+                            <w:r>
+                              <w:t>question</w:t>
+                            </w:r>
+                            <w:proofErr w:type="spellEnd"/>
+                            <w:r>
+                              <w:t xml:space="preserve"> 1</w:t>
+                            </w:r>
+                          </w:p>
+                        </w:txbxContent>
+                      </wps:txbx>
+                      <wps:bodyPr rot="0" spcFirstLastPara="0" vertOverflow="overflow" horzOverflow="overflow" vert="horz" wrap="square" lIns="91440" tIns="45720" rIns="91440" bIns="45720" numCol="1" spcCol="0" rtlCol="0" fromWordArt="0" anchor="ctr" anchorCtr="0" forceAA="0" compatLnSpc="1">
+                        <a:prstTxWarp prst="textNoShape">
+                          <a:avLst/>
+                        </a:prstTxWarp>
+                        <a:noAutofit/>
+                      </wps:bodyPr>
+                    </wps:wsp>
+                  </a:graphicData>
+                </a:graphic>
+                <wp14:sizeRelH relativeFrom="margin">
+                  <wp14:pctWidth>0</wp14:pctWidth>
+                </wp14:sizeRelH>
+                <wp14:sizeRelV relativeFrom="margin">
+                  <wp14:pctHeight>0</wp14:pctHeight>
+                </wp14:sizeRelV>
+              </wp:anchor>
+            </w:drawing>
+          </mc:Choice>
+          <mc:Fallback>
+            <w:pict>
+              <v:rect w14:anchorId="582BAD7E" id="Téglalap 37" o:spid="_x0000_s1030" style="position:absolute;margin-left:488pt;margin-top:326.75pt;width:38.95pt;height:20.35pt;z-index:251720704;visibility:visible;mso-wrap-style:square;mso-width-percent:0;mso-height-percent:0;mso-wrap-distance-left:9pt;mso-wrap-distance-top:0;mso-wrap-distance-right:9pt;mso-wrap-distance-bottom:0;mso-position-horizontal:absolute;mso-position-horizontal-relative:text;mso-position-vertical:absolute;mso-position-vertical-relative:text;mso-width-percent:0;mso-height-percent:0;mso-width-relative:margin;mso-height-relative:margin;v-text-anchor:middle" o:gfxdata="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" fillcolor="#5b9bd5 [3204]" strokecolor="#1f4d78 [1604]" strokeweight="1pt">
+                <v:textbox>
+                  <w:txbxContent>
+                    <w:p>
+                      <w:pPr>
+                        <w:jc w:val="center"/>
+                      </w:pPr>
+                      <w:proofErr w:type="spellStart"/>
+                      <w:r>
+                        <w:t>question</w:t>
+                      </w:r>
+                      <w:proofErr w:type="spellEnd"/>
+                      <w:r>
+                        <w:t xml:space="preserve"> 1</w:t>
+                      </w:r>
+                    </w:p>
+                  </w:txbxContent>
+                </v:textbox>
+              </v:rect>
+            </w:pict>
+          </mc:Fallback>
+        </mc:AlternateContent>
+      </w:r>
+      <w:r>
+        <w:rPr>
+          <w:noProof/>
+          <w:lang w:eastAsia="hu-HU"/>
+        </w:rPr>
+        <mc:AlternateContent>
+          <mc:Choice Requires="wps">
+            <w:drawing>
+              <wp:anchor distT="0" distB="0" distL="114300" distR="114300" simplePos="0" relativeHeight="251692032" behindDoc="0" locked="0" layoutInCell="1" allowOverlap="1" wp14:anchorId="3BCC6A87" wp14:editId="2C1FA2B9">
+                <wp:simplePos x="0" y="0"/>
+                <wp:positionH relativeFrom="column">
+                  <wp:posOffset>6217583</wp:posOffset>
+                </wp:positionH>
+                <wp:positionV relativeFrom="paragraph">
+                  <wp:posOffset>3775859</wp:posOffset>
+                </wp:positionV>
+                <wp:extent cx="494852" cy="258183"/>
+                <wp:effectExtent l="0" t="0" r="19685" b="27940"/>
+                <wp:wrapNone/>
+                <wp:docPr id="23" name="Téglalap 23"/>
+                <wp:cNvGraphicFramePr/>
+                <a:graphic xmlns:a="http://schemas.openxmlformats.org/drawingml/2006/main">
+                  <a:graphicData uri="http://schemas.microsoft.com/office/word/2010/wordprocessingShape">
+                    <wps:wsp>
+                      <wps:cNvSpPr/>
+                      <wps:spPr>
+                        <a:xfrm>
+                          <a:off x="0" y="0"/>
+                          <a:ext cx="494852" cy="258183"/>
+                        </a:xfrm>
+                        <a:prstGeom prst="rect">
+                          <a:avLst/>
+                        </a:prstGeom>
+                      </wps:spPr>
+                      <wps:style>
+                        <a:lnRef idx="2">
+                          <a:schemeClr val="accent1">
+                            <a:shade val="50000"/>
+                          </a:schemeClr>
+                        </a:lnRef>
+                        <a:fillRef idx="1">
+                          <a:schemeClr val="accent1"/>
+                        </a:fillRef>
+                        <a:effectRef idx="0">
+                          <a:schemeClr val="accent1"/>
+                        </a:effectRef>
+                        <a:fontRef idx="minor">
+                          <a:schemeClr val="lt1"/>
+                        </a:fontRef>
+                      </wps:style>
+                      <wps:txbx>
+                        <w:txbxContent>
+                          <w:p>
+                            <w:pPr>
+                              <w:jc w:val="center"/>
+                            </w:pPr>
+                            <w:proofErr w:type="spellStart"/>
+                            <w:r>
+                              <w:t>question</w:t>
+                            </w:r>
+                            <w:proofErr w:type="spellEnd"/>
+                            <w:r>
+                              <w:t xml:space="preserve"> 1</w:t>
+                            </w:r>
+                          </w:p>
+                        </w:txbxContent>
+                      </wps:txbx>
+                      <wps:bodyPr rot="0" spcFirstLastPara="0" vertOverflow="overflow" horzOverflow="overflow" vert="horz" wrap="square" lIns="91440" tIns="45720" rIns="91440" bIns="45720" numCol="1" spcCol="0" rtlCol="0" fromWordArt="0" anchor="ctr" anchorCtr="0" forceAA="0" compatLnSpc="1">
+                        <a:prstTxWarp prst="textNoShape">
+                          <a:avLst/>
+                        </a:prstTxWarp>
+                        <a:noAutofit/>
+                      </wps:bodyPr>
+                    </wps:wsp>
+                  </a:graphicData>
+                </a:graphic>
+                <wp14:sizeRelH relativeFrom="margin">
+                  <wp14:pctWidth>0</wp14:pctWidth>
+                </wp14:sizeRelH>
+                <wp14:sizeRelV relativeFrom="margin">
+                  <wp14:pctHeight>0</wp14:pctHeight>
+                </wp14:sizeRelV>
+              </wp:anchor>
+            </w:drawing>
+          </mc:Choice>
+          <mc:Fallback>
+            <w:pict>
+              <v:rect w14:anchorId="3BCC6A87" id="Téglalap 23" o:spid="_x0000_s1031" style="position:absolute;margin-left:489.55pt;margin-top:297.3pt;width:38.95pt;height:20.35pt;z-index:251692032;visibility:visible;mso-wrap-style:square;mso-width-percent:0;mso-height-percent:0;mso-wrap-distance-left:9pt;mso-wrap-distance-top:0;mso-wrap-distance-right:9pt;mso-wrap-distance-bottom:0;mso-position-horizontal:absolute;mso-position-horizontal-relative:text;mso-position-vertical:absolute;mso-position-vertical-relative:text;mso-width-percent:0;mso-height-percent:0;mso-width-relative:margin;mso-height-relative:margin;v-text-anchor:middle" o:gfxdata="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" fillcolor="#5b9bd5 [3204]" strokecolor="#1f4d78 [1604]" strokeweight="1pt">
+                <v:textbox>
+                  <w:txbxContent>
+                    <w:p>
+                      <w:pPr>
+                        <w:jc w:val="center"/>
+                      </w:pPr>
+                      <w:proofErr w:type="spellStart"/>
+                      <w:r>
+                        <w:t>question</w:t>
+                      </w:r>
+                      <w:proofErr w:type="spellEnd"/>
+                      <w:r>
+                        <w:t xml:space="preserve"> 1</w:t>
+                      </w:r>
+                    </w:p>
+                  </w:txbxContent>
+                </v:textbox>
+              </v:rect>
+            </w:pict>
+          </mc:Fallback>
+        </mc:AlternateContent>
+      </w:r>
+      <w:r>
+        <w:rPr>
+          <w:noProof/>
+          <w:lang w:eastAsia="hu-HU"/>
+        </w:rPr>
+        <mc:AlternateContent>
+          <mc:Choice Requires="wps">
+            <w:drawing>
+              <wp:anchor distT="0" distB="0" distL="114300" distR="114300" simplePos="0" relativeHeight="251701248" behindDoc="0" locked="0" layoutInCell="1" allowOverlap="1" wp14:anchorId="54B25957" wp14:editId="591A390B">
                 <wp:simplePos x="0" y="0"/>
                 <wp:positionH relativeFrom="column">
                   <wp:posOffset>950495</wp:posOffset>
@@ -88,7 +880,7 @@
         <mc:AlternateContent>
           <mc:Choice Requires="wpg">
             <w:drawing>
-              <wp:anchor distT="0" distB="0" distL="114300" distR="114300" simplePos="0" relativeHeight="251713536" behindDoc="0" locked="0" layoutInCell="1" allowOverlap="1" wp14:anchorId="70DE7B77" wp14:editId="223383FD">
+              <wp:anchor distT="0" distB="0" distL="114300" distR="114300" simplePos="0" relativeHeight="251713536" behindDoc="0" locked="0" layoutInCell="1" allowOverlap="1" wp14:anchorId="5E0B3E0D" wp14:editId="70585781">
                 <wp:simplePos x="0" y="0"/>
                 <wp:positionH relativeFrom="column">
                   <wp:posOffset>0</wp:posOffset>
@@ -459,7 +1251,7 @@
         <mc:AlternateContent>
           <mc:Choice Requires="wps">
             <w:drawing>
-              <wp:anchor distT="0" distB="0" distL="114300" distR="114300" simplePos="0" relativeHeight="251662336" behindDoc="0" locked="0" layoutInCell="1" allowOverlap="1" wp14:anchorId="2D5B3463" wp14:editId="1EF58BA4">
+              <wp:anchor distT="0" distB="0" distL="114300" distR="114300" simplePos="0" relativeHeight="251662336" behindDoc="0" locked="0" layoutInCell="1" allowOverlap="1" wp14:anchorId="0821E774" wp14:editId="17B8FCB9">
                 <wp:simplePos x="0" y="0"/>
                 <wp:positionH relativeFrom="column">
                   <wp:posOffset>2261202</wp:posOffset>
@@ -517,174 +1309,12 @@
           </mc:Choice>
           <mc:Fallback>
             <w:pict>
-              <v:shape w14:anchorId="0D4EC6F4" id="Egyenes összekötő nyíllal 4" o:spid="_x0000_s1026" type="#_x0000_t32" style="position:absolute;margin-left:178.05pt;margin-top:222.6pt;width:183.8pt;height:77.7pt;z-index:251662336;visibility:visible;mso-wrap-style:square;mso-width-percent:0;mso-height-percent:0;mso-wrap-distance-left:9pt;mso-wrap-distance-top:0;mso-wrap-distance-right:9pt;mso-wrap-distance-bottom:0;mso-position-horizontal:absolute;mso-position-horizontal-relative:text;mso-position-vertical:absolute;mso-position-vertical-relative:text;mso-width-percent:0;mso-height-percent:0;mso-width-relative:margin;mso-height-relative:margin" o:gfxdata="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" strokecolor="#5b9bd5 [3204]" strokeweight=".5pt">
+              <v:shapetype w14:anchorId="291F634C" id="_x0000_t32" coordsize="21600,21600" o:spt="32" o:oned="t" path="m,l21600,21600e" filled="f">
+                <v:path arrowok="t" fillok="f" o:connecttype="none"/>
+                <o:lock v:ext="edit" shapetype="t"/>
+              </v:shapetype>
+              <v:shape id="Egyenes összekötő nyíllal 4" o:spid="_x0000_s1026" type="#_x0000_t32" style="position:absolute;margin-left:178.05pt;margin-top:222.6pt;width:183.8pt;height:77.7pt;z-index:251662336;visibility:visible;mso-wrap-style:square;mso-width-percent:0;mso-height-percent:0;mso-wrap-distance-left:9pt;mso-wrap-distance-top:0;mso-wrap-distance-right:9pt;mso-wrap-distance-bottom:0;mso-position-horizontal:absolute;mso-position-horizontal-relative:text;mso-position-vertical:absolute;mso-position-vertical-relative:text;mso-width-percent:0;mso-height-percent:0;mso-width-relative:margin;mso-height-relative:margin" o:gfxdata="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" strokecolor="#5b9bd5 [3204]" strokeweight=".5pt">
                 <v:stroke endarrow="block" joinstyle="miter"/>
-              </v:shape>
-            </w:pict>
-          </mc:Fallback>
-        </mc:AlternateContent>
-      </w:r>
-      <w:r>
-        <w:rPr>
-          <w:noProof/>
-        </w:rPr>
-        <mc:AlternateContent>
-          <mc:Choice Requires="wps">
-            <w:drawing>
-              <wp:anchor distT="45720" distB="45720" distL="114300" distR="114300" simplePos="0" relativeHeight="251718656" behindDoc="0" locked="0" layoutInCell="1" allowOverlap="1" wp14:anchorId="4CFAC59B" wp14:editId="4B7B9989">
-                <wp:simplePos x="0" y="0"/>
-                <wp:positionH relativeFrom="page">
-                  <wp:posOffset>5101155</wp:posOffset>
-                </wp:positionH>
-                <wp:positionV relativeFrom="paragraph">
-                  <wp:posOffset>3164071</wp:posOffset>
-                </wp:positionV>
-                <wp:extent cx="3019425" cy="360680"/>
-                <wp:effectExtent l="0" t="0" r="9525" b="1270"/>
-                <wp:wrapSquare wrapText="bothSides"/>
-                <wp:docPr id="50" name="Szövegdoboz 2"/>
-                <wp:cNvGraphicFramePr>
-                  <a:graphicFrameLocks xmlns:a="http://schemas.openxmlformats.org/drawingml/2006/main"/>
-                </wp:cNvGraphicFramePr>
-                <a:graphic xmlns:a="http://schemas.openxmlformats.org/drawingml/2006/main">
-                  <a:graphicData uri="http://schemas.microsoft.com/office/word/2010/wordprocessingShape">
-                    <wps:wsp>
-                      <wps:cNvSpPr txBox="1">
-                        <a:spLocks noChangeArrowheads="1"/>
-                      </wps:cNvSpPr>
-                      <wps:spPr bwMode="auto">
-                        <a:xfrm>
-                          <a:off x="0" y="0"/>
-                          <a:ext cx="3019425" cy="360680"/>
-                        </a:xfrm>
-                        <a:prstGeom prst="rect">
-                          <a:avLst/>
-                        </a:prstGeom>
-                        <a:solidFill>
-                          <a:srgbClr val="FFFFFF"/>
-                        </a:solidFill>
-                        <a:ln w="9525">
-                          <a:noFill/>
-                          <a:miter lim="800000"/>
-                          <a:headEnd/>
-                          <a:tailEnd/>
-                        </a:ln>
-                      </wps:spPr>
-                      <wps:txbx>
-                        <w:txbxContent>
-                          <w:p>
-                            <w:pPr>
-                              <w:rPr>
-                                <w:b/>
-                                <w:sz w:val="32"/>
-                              </w:rPr>
-                            </w:pPr>
-                            <w:proofErr w:type="spellStart"/>
-                            <w:proofErr w:type="gramStart"/>
-                            <w:r>
-                              <w:rPr>
-                                <w:b/>
-                                <w:sz w:val="32"/>
-                              </w:rPr>
-                              <w:t>ManageStudiorum</w:t>
-                            </w:r>
-                            <w:proofErr w:type="spellEnd"/>
-                            <w:r>
-                              <w:rPr>
-                                <w:b/>
-                                <w:sz w:val="32"/>
-                              </w:rPr>
-                              <w:t xml:space="preserve"> </w:t>
-                            </w:r>
-                            <w:r>
-                              <w:rPr>
-                                <w:b/>
-                                <w:sz w:val="32"/>
-                              </w:rPr>
-                              <w:t xml:space="preserve"> </w:t>
-                            </w:r>
-                            <w:proofErr w:type="spellStart"/>
-                            <w:r>
-                              <w:rPr>
-                                <w:b/>
-                                <w:sz w:val="32"/>
-                              </w:rPr>
-                              <w:t>Component</w:t>
-                            </w:r>
-                            <w:proofErr w:type="spellEnd"/>
-                            <w:proofErr w:type="gramEnd"/>
-                          </w:p>
-                        </w:txbxContent>
-                      </wps:txbx>
-                      <wps:bodyPr rot="0" vert="horz" wrap="square" lIns="91440" tIns="45720" rIns="91440" bIns="45720" anchor="t" anchorCtr="0">
-                        <a:noAutofit/>
-                      </wps:bodyPr>
-                    </wps:wsp>
-                  </a:graphicData>
-                </a:graphic>
-                <wp14:sizeRelH relativeFrom="margin">
-                  <wp14:pctWidth>0</wp14:pctWidth>
-                </wp14:sizeRelH>
-                <wp14:sizeRelV relativeFrom="margin">
-                  <wp14:pctHeight>0</wp14:pctHeight>
-                </wp14:sizeRelV>
-              </wp:anchor>
-            </w:drawing>
-          </mc:Choice>
-          <mc:Fallback>
-            <w:pict>
-              <v:shapetype w14:anchorId="4CFAC59B" id="_x0000_t202" coordsize="21600,21600" o:spt="202" path="m,l,21600r21600,l21600,xe">
-                <v:stroke joinstyle="miter"/>
-                <v:path gradientshapeok="t" o:connecttype="rect"/>
-              </v:shapetype>
-              <v:shape id="Szövegdoboz 2" o:spid="_x0000_s1032" type="#_x0000_t202" style="position:absolute;margin-left:401.65pt;margin-top:249.15pt;width:237.75pt;height:28.4pt;z-index:251718656;visibility:visible;mso-wrap-style:square;mso-width-percent:0;mso-height-percent:0;mso-wrap-distance-left:9pt;mso-wrap-distance-top:3.6pt;mso-wrap-distance-right:9pt;mso-wrap-distance-bottom:3.6pt;mso-position-horizontal:absolute;mso-position-horizontal-relative:page;mso-position-vertical:absolute;mso-position-vertical-relative:text;mso-width-percent:0;mso-height-percent:0;mso-width-relative:margin;mso-height-relative:margin;v-text-anchor:top" o:gfxdata="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" stroked="f">
-                <v:textbox>
-                  <w:txbxContent>
-                    <w:p>
-                      <w:pPr>
-                        <w:rPr>
-                          <w:b/>
-                          <w:sz w:val="32"/>
-                        </w:rPr>
-                      </w:pPr>
-                      <w:proofErr w:type="spellStart"/>
-                      <w:proofErr w:type="gramStart"/>
-                      <w:r>
-                        <w:rPr>
-                          <w:b/>
-                          <w:sz w:val="32"/>
-                        </w:rPr>
-                        <w:t>ManageStudiorum</w:t>
-                      </w:r>
-                      <w:proofErr w:type="spellEnd"/>
-                      <w:r>
-                        <w:rPr>
-                          <w:b/>
-                          <w:sz w:val="32"/>
-                        </w:rPr>
-                        <w:t xml:space="preserve"> </w:t>
-                      </w:r>
-                      <w:r>
-                        <w:rPr>
-                          <w:b/>
-                          <w:sz w:val="32"/>
-                        </w:rPr>
-                        <w:t xml:space="preserve"> </w:t>
-                      </w:r>
-                      <w:proofErr w:type="spellStart"/>
-                      <w:r>
-                        <w:rPr>
-                          <w:b/>
-                          <w:sz w:val="32"/>
-                        </w:rPr>
-                        <w:t>Component</w:t>
-                      </w:r>
-                      <w:proofErr w:type="spellEnd"/>
-                      <w:proofErr w:type="gramEnd"/>
-                    </w:p>
-                  </w:txbxContent>
-                </v:textbox>
-                <w10:wrap type="square" anchorx="page"/>
               </v:shape>
             </w:pict>
           </mc:Fallback>
@@ -698,7 +1328,7 @@
         <mc:AlternateContent>
           <mc:Choice Requires="wps">
             <w:drawing>
-              <wp:anchor distT="0" distB="0" distL="114300" distR="114300" simplePos="0" relativeHeight="251684864" behindDoc="0" locked="0" layoutInCell="1" allowOverlap="1" wp14:anchorId="5FBDE885" wp14:editId="138E28A9">
+              <wp:anchor distT="0" distB="0" distL="114300" distR="114300" simplePos="0" relativeHeight="251684864" behindDoc="0" locked="0" layoutInCell="1" allowOverlap="1" wp14:anchorId="5922EA06" wp14:editId="2B78CDDC">
                 <wp:simplePos x="0" y="0"/>
                 <wp:positionH relativeFrom="column">
                   <wp:posOffset>5185544</wp:posOffset>
@@ -769,82 +1399,9 @@
           <w:lang w:eastAsia="hu-HU"/>
         </w:rPr>
         <mc:AlternateContent>
-          <mc:Choice Requires="wps">
-            <w:drawing>
-              <wp:anchor distT="0" distB="0" distL="114300" distR="114300" simplePos="0" relativeHeight="251700224" behindDoc="0" locked="0" layoutInCell="1" allowOverlap="1" wp14:anchorId="4FBA95EA" wp14:editId="44160687">
-                <wp:simplePos x="0" y="0"/>
-                <wp:positionH relativeFrom="column">
-                  <wp:posOffset>6665495</wp:posOffset>
-                </wp:positionH>
-                <wp:positionV relativeFrom="paragraph">
-                  <wp:posOffset>3885933</wp:posOffset>
-                </wp:positionV>
-                <wp:extent cx="660834" cy="264962"/>
-                <wp:effectExtent l="38100" t="0" r="25400" b="59055"/>
-                <wp:wrapNone/>
-                <wp:docPr id="28" name="Egyenes összekötő nyíllal 28"/>
-                <wp:cNvGraphicFramePr/>
-                <a:graphic xmlns:a="http://schemas.openxmlformats.org/drawingml/2006/main">
-                  <a:graphicData uri="http://schemas.microsoft.com/office/word/2010/wordprocessingShape">
-                    <wps:wsp>
-                      <wps:cNvCnPr/>
-                      <wps:spPr>
-                        <a:xfrm flipH="1">
-                          <a:off x="0" y="0"/>
-                          <a:ext cx="660834" cy="264962"/>
-                        </a:xfrm>
-                        <a:prstGeom prst="straightConnector1">
-                          <a:avLst/>
-                        </a:prstGeom>
-                        <a:ln>
-                          <a:tailEnd type="triangle"/>
-                        </a:ln>
-                      </wps:spPr>
-                      <wps:style>
-                        <a:lnRef idx="1">
-                          <a:schemeClr val="accent1"/>
-                        </a:lnRef>
-                        <a:fillRef idx="0">
-                          <a:schemeClr val="accent1"/>
-                        </a:fillRef>
-                        <a:effectRef idx="0">
-                          <a:schemeClr val="accent1"/>
-                        </a:effectRef>
-                        <a:fontRef idx="minor">
-                          <a:schemeClr val="tx1"/>
-                        </a:fontRef>
-                      </wps:style>
-                      <wps:bodyPr/>
-                    </wps:wsp>
-                  </a:graphicData>
-                </a:graphic>
-                <wp14:sizeRelH relativeFrom="margin">
-                  <wp14:pctWidth>0</wp14:pctWidth>
-                </wp14:sizeRelH>
-                <wp14:sizeRelV relativeFrom="margin">
-                  <wp14:pctHeight>0</wp14:pctHeight>
-                </wp14:sizeRelV>
-              </wp:anchor>
-            </w:drawing>
-          </mc:Choice>
-          <mc:Fallback>
-            <w:pict>
-              <v:shape w14:anchorId="5E29A05D" id="Egyenes összekötő nyíllal 28" o:spid="_x0000_s1026" type="#_x0000_t32" style="position:absolute;margin-left:524.85pt;margin-top:306pt;width:52.05pt;height:20.85pt;flip:x;z-index:251700224;visibility:visible;mso-wrap-style:square;mso-width-percent:0;mso-height-percent:0;mso-wrap-distance-left:9pt;mso-wrap-distance-top:0;mso-wrap-distance-right:9pt;mso-wrap-distance-bottom:0;mso-position-horizontal:absolute;mso-position-horizontal-relative:text;mso-position-vertical:absolute;mso-position-vertical-relative:text;mso-width-percent:0;mso-height-percent:0;mso-width-relative:margin;mso-height-relative:margin" o:gfxdata="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" strokecolor="#5b9bd5 [3204]" strokeweight=".5pt">
-                <v:stroke endarrow="block" joinstyle="miter"/>
-              </v:shape>
-            </w:pict>
-          </mc:Fallback>
-        </mc:AlternateContent>
-      </w:r>
-      <w:r>
-        <w:rPr>
-          <w:noProof/>
-          <w:lang w:eastAsia="hu-HU"/>
-        </w:rPr>
-        <mc:AlternateContent>
           <mc:Choice Requires="wpg">
             <w:drawing>
-              <wp:anchor distT="0" distB="0" distL="114300" distR="114300" simplePos="0" relativeHeight="251686912" behindDoc="0" locked="0" layoutInCell="1" allowOverlap="1" wp14:anchorId="1C053EB0" wp14:editId="1042B105">
+              <wp:anchor distT="0" distB="0" distL="114300" distR="114300" simplePos="0" relativeHeight="251686912" behindDoc="0" locked="0" layoutInCell="1" allowOverlap="1" wp14:anchorId="547E370E" wp14:editId="0912EE87">
                 <wp:simplePos x="0" y="0"/>
                 <wp:positionH relativeFrom="column">
                   <wp:posOffset>4667885</wp:posOffset>
@@ -985,24 +1542,7 @@
                         </wps:style>
                         <wps:txbx>
                           <w:txbxContent>
-                            <w:p>
-                              <w:pPr>
-                                <w:jc w:val="center"/>
-                              </w:pPr>
-                              <w:proofErr w:type="spellStart"/>
-                              <w:r>
-                                <w:t>QuizList</w:t>
-                              </w:r>
-                              <w:proofErr w:type="spellEnd"/>
-                              <w:r>
-                                <w:t xml:space="preserve"> </w:t>
-                              </w:r>
-                              <w:proofErr w:type="spellStart"/>
-                              <w:r>
-                                <w:t>Comp</w:t>
-                              </w:r>
-                              <w:proofErr w:type="spellEnd"/>
-                            </w:p>
+                            <w:p/>
                           </w:txbxContent>
                         </wps:txbx>
                         <wps:bodyPr rot="0" spcFirstLastPara="0" vertOverflow="overflow" horzOverflow="overflow" vert="horz" wrap="square" lIns="91440" tIns="45720" rIns="91440" bIns="45720" numCol="1" spcCol="0" rtlCol="0" fromWordArt="0" anchor="ctr" anchorCtr="0" forceAA="0" compatLnSpc="1">
@@ -1020,9 +1560,9 @@
           </mc:Choice>
           <mc:Fallback>
             <w:pict>
-              <v:group w14:anchorId="1C053EB0" id="Csoportba foglalás 49" o:spid="_x0000_s1033" style="position:absolute;margin-left:367.55pt;margin-top:282.25pt;width:176.2pt;height:140.2pt;z-index:251686912" coordsize="22377,17806" o:gfxdata="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">
-                <v:rect id="Téglalap 16" o:spid="_x0000_s1034" style="position:absolute;width:22377;height:17806;visibility:visible;mso-wrap-style:square;v-text-anchor:middle" o:gfxdata="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" fillcolor="white [3201]" strokecolor="#70ad47 [3209]" strokeweight="1pt"/>
-                <v:rect id="Téglalap 17" o:spid="_x0000_s1035" style="position:absolute;left:1323;top:3007;width:12633;height:11069;visibility:visible;mso-wrap-style:square;v-text-anchor:middle" o:gfxdata="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" fillcolor="white [3201]" strokecolor="#70ad47 [3209]" strokeweight="1pt">
+              <v:group w14:anchorId="547E370E" id="Csoportba foglalás 49" o:spid="_x0000_s1038" style="position:absolute;margin-left:367.55pt;margin-top:282.25pt;width:176.2pt;height:140.2pt;z-index:251686912" coordsize="22377,17806" o:gfxdata="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">
+                <v:rect id="Téglalap 16" o:spid="_x0000_s1039" style="position:absolute;width:22377;height:17806;visibility:visible;mso-wrap-style:square;v-text-anchor:middle" o:gfxdata="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" fillcolor="white [3201]" strokecolor="#70ad47 [3209]" strokeweight="1pt"/>
+                <v:rect id="Téglalap 17" o:spid="_x0000_s1040" style="position:absolute;left:1323;top:3007;width:12633;height:11069;visibility:visible;mso-wrap-style:square;v-text-anchor:middle" o:gfxdata="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" fillcolor="white [3201]" strokecolor="#70ad47 [3209]" strokeweight="1pt">
                   <v:textbox>
                     <w:txbxContent>
                       <w:p>
@@ -1046,27 +1586,10 @@
                     </w:txbxContent>
                   </v:textbox>
                 </v:rect>
-                <v:rect id="Téglalap 19" o:spid="_x0000_s1036" style="position:absolute;left:14558;top:1323;width:6497;height:15280;visibility:visible;mso-wrap-style:square;v-text-anchor:middle" o:gfxdata="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" fillcolor="white [3201]" strokecolor="#70ad47 [3209]" strokeweight="1pt">
+                <v:rect id="Téglalap 19" o:spid="_x0000_s1041" style="position:absolute;left:14558;top:1323;width:6497;height:15280;visibility:visible;mso-wrap-style:square;v-text-anchor:middle" o:gfxdata="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" fillcolor="white [3201]" strokecolor="#70ad47 [3209]" strokeweight="1pt">
                   <v:textbox>
                     <w:txbxContent>
-                      <w:p>
-                        <w:pPr>
-                          <w:jc w:val="center"/>
-                        </w:pPr>
-                        <w:proofErr w:type="spellStart"/>
-                        <w:r>
-                          <w:t>QuizList</w:t>
-                        </w:r>
-                        <w:proofErr w:type="spellEnd"/>
-                        <w:r>
-                          <w:t xml:space="preserve"> </w:t>
-                        </w:r>
-                        <w:proofErr w:type="spellStart"/>
-                        <w:r>
-                          <w:t>Comp</w:t>
-                        </w:r>
-                        <w:proofErr w:type="spellEnd"/>
-                      </w:p>
+                      <w:p/>
                     </w:txbxContent>
                   </v:textbox>
                 </v:rect>
@@ -1078,11 +1601,12 @@
       <w:r>
         <w:rPr>
           <w:noProof/>
+          <w:lang w:eastAsia="hu-HU"/>
         </w:rPr>
         <mc:AlternateContent>
           <mc:Choice Requires="wps">
             <w:drawing>
-              <wp:anchor distT="45720" distB="45720" distL="114300" distR="114300" simplePos="0" relativeHeight="251706368" behindDoc="0" locked="0" layoutInCell="1" allowOverlap="1" wp14:anchorId="698DC071" wp14:editId="7E1C8EA8">
+              <wp:anchor distT="45720" distB="45720" distL="114300" distR="114300" simplePos="0" relativeHeight="251706368" behindDoc="0" locked="0" layoutInCell="1" allowOverlap="1" wp14:anchorId="36556DBC" wp14:editId="065FA416">
                 <wp:simplePos x="0" y="0"/>
                 <wp:positionH relativeFrom="margin">
                   <wp:posOffset>343401</wp:posOffset>
@@ -1223,7 +1747,7 @@
         <mc:AlternateContent>
           <mc:Choice Requires="wps">
             <w:drawing>
-              <wp:anchor distT="0" distB="0" distL="114300" distR="114300" simplePos="0" relativeHeight="251704320" behindDoc="0" locked="0" layoutInCell="1" allowOverlap="1" wp14:anchorId="3225C8FD" wp14:editId="6E9C6C45">
+              <wp:anchor distT="0" distB="0" distL="114300" distR="114300" simplePos="0" relativeHeight="251704320" behindDoc="0" locked="0" layoutInCell="1" allowOverlap="1" wp14:anchorId="1E268ADB" wp14:editId="47A9A323">
                 <wp:simplePos x="0" y="0"/>
                 <wp:positionH relativeFrom="column">
                   <wp:posOffset>1058645</wp:posOffset>
@@ -1328,7 +1852,7 @@
         <mc:AlternateContent>
           <mc:Choice Requires="wpg">
             <w:drawing>
-              <wp:anchor distT="0" distB="0" distL="114300" distR="114300" simplePos="0" relativeHeight="251661312" behindDoc="0" locked="0" layoutInCell="1" allowOverlap="1" wp14:anchorId="01F29585" wp14:editId="525ECBEF">
+              <wp:anchor distT="0" distB="0" distL="114300" distR="114300" simplePos="0" relativeHeight="251661312" behindDoc="0" locked="0" layoutInCell="1" allowOverlap="1" wp14:anchorId="51E45CAA" wp14:editId="40C3D5A0">
                 <wp:simplePos x="0" y="0"/>
                 <wp:positionH relativeFrom="column">
                   <wp:posOffset>-288290</wp:posOffset>
@@ -1879,11 +2403,12 @@
       <w:r>
         <w:rPr>
           <w:noProof/>
+          <w:lang w:eastAsia="hu-HU"/>
         </w:rPr>
         <mc:AlternateContent>
           <mc:Choice Requires="wps">
             <w:drawing>
-              <wp:anchor distT="45720" distB="45720" distL="114300" distR="114300" simplePos="0" relativeHeight="251658240" behindDoc="0" locked="0" layoutInCell="1" allowOverlap="1" wp14:anchorId="19C267A5" wp14:editId="520EEAEC">
+              <wp:anchor distT="45720" distB="45720" distL="114300" distR="114300" simplePos="0" relativeHeight="251658240" behindDoc="0" locked="0" layoutInCell="1" allowOverlap="1" wp14:anchorId="33E73C3C" wp14:editId="48FE8CDC">
                 <wp:simplePos x="0" y="0"/>
                 <wp:positionH relativeFrom="margin">
                   <wp:posOffset>-180239</wp:posOffset>
@@ -1983,7 +2508,7 @@
           </mc:Choice>
           <mc:Fallback>
             <w:pict>
-              <v:shape w14:anchorId="19C267A5" id="_x0000_s1051" type="#_x0000_t202" style="position:absolute;margin-left:-14.2pt;margin-top:53.8pt;width:187.45pt;height:30.5pt;z-index:251658240;visibility:visible;mso-wrap-style:square;mso-width-percent:0;mso-height-percent:0;mso-wrap-distance-left:9pt;mso-wrap-distance-top:3.6pt;mso-wrap-distance-right:9pt;mso-wrap-distance-bottom:3.6pt;mso-position-horizontal:absolute;mso-position-horizontal-relative:margin;mso-position-vertical:absolute;mso-position-vertical-relative:text;mso-width-percent:0;mso-height-percent:0;mso-width-relative:margin;mso-height-relative:margin;v-text-anchor:top" o:gfxdata="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" stroked="f">
+              <v:shape w14:anchorId="33E73C3C" id="_x0000_s1056" type="#_x0000_t202" style="position:absolute;margin-left:-14.2pt;margin-top:53.8pt;width:187.45pt;height:30.5pt;z-index:251658240;visibility:visible;mso-wrap-style:square;mso-width-percent:0;mso-height-percent:0;mso-wrap-distance-left:9pt;mso-wrap-distance-top:3.6pt;mso-wrap-distance-right:9pt;mso-wrap-distance-bottom:3.6pt;mso-position-horizontal:absolute;mso-position-horizontal-relative:margin;mso-position-vertical:absolute;mso-position-vertical-relative:text;mso-width-percent:0;mso-height-percent:0;mso-width-relative:margin;mso-height-relative:margin;v-text-anchor:top" o:gfxdata="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" stroked="f">
                 <v:textbox>
                   <w:txbxContent>
                     <w:p>
@@ -2030,771 +2555,6 @@
                 </v:textbox>
                 <w10:wrap type="square" anchorx="margin"/>
               </v:shape>
-            </w:pict>
-          </mc:Fallback>
-        </mc:AlternateContent>
-      </w:r>
-      <w:r>
-        <w:rPr>
-          <w:noProof/>
-        </w:rPr>
-        <mc:AlternateContent>
-          <mc:Choice Requires="wps">
-            <w:drawing>
-              <wp:anchor distT="45720" distB="45720" distL="114300" distR="114300" simplePos="0" relativeHeight="251668480" behindDoc="0" locked="0" layoutInCell="1" allowOverlap="1" wp14:anchorId="2157529A" wp14:editId="2E08A2E1">
-                <wp:simplePos x="0" y="0"/>
-                <wp:positionH relativeFrom="margin">
-                  <wp:posOffset>4692116</wp:posOffset>
-                </wp:positionH>
-                <wp:positionV relativeFrom="paragraph">
-                  <wp:posOffset>421105</wp:posOffset>
-                </wp:positionV>
-                <wp:extent cx="2225675" cy="348615"/>
-                <wp:effectExtent l="0" t="0" r="3175" b="0"/>
-                <wp:wrapSquare wrapText="bothSides"/>
-                <wp:docPr id="8" name="Szövegdoboz 2"/>
-                <wp:cNvGraphicFramePr>
-                  <a:graphicFrameLocks xmlns:a="http://schemas.openxmlformats.org/drawingml/2006/main"/>
-                </wp:cNvGraphicFramePr>
-                <a:graphic xmlns:a="http://schemas.openxmlformats.org/drawingml/2006/main">
-                  <a:graphicData uri="http://schemas.microsoft.com/office/word/2010/wordprocessingShape">
-                    <wps:wsp>
-                      <wps:cNvSpPr txBox="1">
-                        <a:spLocks noChangeArrowheads="1"/>
-                      </wps:cNvSpPr>
-                      <wps:spPr bwMode="auto">
-                        <a:xfrm>
-                          <a:off x="0" y="0"/>
-                          <a:ext cx="2225675" cy="348615"/>
-                        </a:xfrm>
-                        <a:prstGeom prst="rect">
-                          <a:avLst/>
-                        </a:prstGeom>
-                        <a:solidFill>
-                          <a:srgbClr val="FFFFFF"/>
-                        </a:solidFill>
-                        <a:ln w="9525">
-                          <a:noFill/>
-                          <a:miter lim="800000"/>
-                          <a:headEnd/>
-                          <a:tailEnd/>
-                        </a:ln>
-                      </wps:spPr>
-                      <wps:txbx>
-                        <w:txbxContent>
-                          <w:p>
-                            <w:pPr>
-                              <w:rPr>
-                                <w:b/>
-                                <w:sz w:val="32"/>
-                              </w:rPr>
-                            </w:pPr>
-                            <w:proofErr w:type="spellStart"/>
-                            <w:r>
-                              <w:rPr>
-                                <w:b/>
-                                <w:sz w:val="32"/>
-                              </w:rPr>
-                              <w:t>Qu</w:t>
-                            </w:r>
-                            <w:r>
-                              <w:rPr>
-                                <w:b/>
-                                <w:sz w:val="32"/>
-                              </w:rPr>
-                              <w:t>iz</w:t>
-                            </w:r>
-                            <w:r>
-                              <w:rPr>
-                                <w:b/>
-                                <w:sz w:val="32"/>
-                              </w:rPr>
-                              <w:t>Editor</w:t>
-                            </w:r>
-                            <w:proofErr w:type="spellEnd"/>
-                            <w:r>
-                              <w:rPr>
-                                <w:b/>
-                                <w:sz w:val="32"/>
-                              </w:rPr>
-                              <w:t xml:space="preserve"> </w:t>
-                            </w:r>
-                            <w:proofErr w:type="spellStart"/>
-                            <w:r>
-                              <w:rPr>
-                                <w:b/>
-                                <w:sz w:val="32"/>
-                              </w:rPr>
-                              <w:t>Component</w:t>
-                            </w:r>
-                            <w:proofErr w:type="spellEnd"/>
-                          </w:p>
-                        </w:txbxContent>
-                      </wps:txbx>
-                      <wps:bodyPr rot="0" vert="horz" wrap="square" lIns="91440" tIns="45720" rIns="91440" bIns="45720" anchor="t" anchorCtr="0">
-                        <a:noAutofit/>
-                      </wps:bodyPr>
-                    </wps:wsp>
-                  </a:graphicData>
-                </a:graphic>
-                <wp14:sizeRelH relativeFrom="margin">
-                  <wp14:pctWidth>0</wp14:pctWidth>
-                </wp14:sizeRelH>
-                <wp14:sizeRelV relativeFrom="margin">
-                  <wp14:pctHeight>0</wp14:pctHeight>
-                </wp14:sizeRelV>
-              </wp:anchor>
-            </w:drawing>
-          </mc:Choice>
-          <mc:Fallback>
-            <w:pict>
-              <v:shape w14:anchorId="2157529A" id="_x0000_s1052" type="#_x0000_t202" style="position:absolute;margin-left:369.45pt;margin-top:33.15pt;width:175.25pt;height:27.45pt;z-index:251668480;visibility:visible;mso-wrap-style:square;mso-width-percent:0;mso-height-percent:0;mso-wrap-distance-left:9pt;mso-wrap-distance-top:3.6pt;mso-wrap-distance-right:9pt;mso-wrap-distance-bottom:3.6pt;mso-position-horizontal:absolute;mso-position-horizontal-relative:margin;mso-position-vertical:absolute;mso-position-vertical-relative:text;mso-width-percent:0;mso-height-percent:0;mso-width-relative:margin;mso-height-relative:margin;v-text-anchor:top" o:gfxdata="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" stroked="f">
-                <v:textbox>
-                  <w:txbxContent>
-                    <w:p>
-                      <w:pPr>
-                        <w:rPr>
-                          <w:b/>
-                          <w:sz w:val="32"/>
-                        </w:rPr>
-                      </w:pPr>
-                      <w:proofErr w:type="spellStart"/>
-                      <w:r>
-                        <w:rPr>
-                          <w:b/>
-                          <w:sz w:val="32"/>
-                        </w:rPr>
-                        <w:t>Qu</w:t>
-                      </w:r>
-                      <w:r>
-                        <w:rPr>
-                          <w:b/>
-                          <w:sz w:val="32"/>
-                        </w:rPr>
-                        <w:t>iz</w:t>
-                      </w:r>
-                      <w:r>
-                        <w:rPr>
-                          <w:b/>
-                          <w:sz w:val="32"/>
-                        </w:rPr>
-                        <w:t>Editor</w:t>
-                      </w:r>
-                      <w:proofErr w:type="spellEnd"/>
-                      <w:r>
-                        <w:rPr>
-                          <w:b/>
-                          <w:sz w:val="32"/>
-                        </w:rPr>
-                        <w:t xml:space="preserve"> </w:t>
-                      </w:r>
-                      <w:proofErr w:type="spellStart"/>
-                      <w:r>
-                        <w:rPr>
-                          <w:b/>
-                          <w:sz w:val="32"/>
-                        </w:rPr>
-                        <w:t>Component</w:t>
-                      </w:r>
-                      <w:proofErr w:type="spellEnd"/>
-                    </w:p>
-                  </w:txbxContent>
-                </v:textbox>
-                <w10:wrap type="square" anchorx="margin"/>
-              </v:shape>
-            </w:pict>
-          </mc:Fallback>
-        </mc:AlternateContent>
-      </w:r>
-      <w:r>
-        <w:rPr>
-          <w:noProof/>
-        </w:rPr>
-        <mc:AlternateContent>
-          <mc:Choice Requires="wps">
-            <w:drawing>
-              <wp:anchor distT="45720" distB="45720" distL="114300" distR="114300" simplePos="0" relativeHeight="251691008" behindDoc="0" locked="0" layoutInCell="1" allowOverlap="1" wp14:anchorId="18C8D280" wp14:editId="6B403FFB">
-                <wp:simplePos x="0" y="0"/>
-                <wp:positionH relativeFrom="page">
-                  <wp:posOffset>8373679</wp:posOffset>
-                </wp:positionH>
-                <wp:positionV relativeFrom="paragraph">
-                  <wp:posOffset>2358190</wp:posOffset>
-                </wp:positionV>
-                <wp:extent cx="1972945" cy="348615"/>
-                <wp:effectExtent l="0" t="0" r="8255" b="0"/>
-                <wp:wrapSquare wrapText="bothSides"/>
-                <wp:docPr id="22" name="Szövegdoboz 2"/>
-                <wp:cNvGraphicFramePr>
-                  <a:graphicFrameLocks xmlns:a="http://schemas.openxmlformats.org/drawingml/2006/main"/>
-                </wp:cNvGraphicFramePr>
-                <a:graphic xmlns:a="http://schemas.openxmlformats.org/drawingml/2006/main">
-                  <a:graphicData uri="http://schemas.microsoft.com/office/word/2010/wordprocessingShape">
-                    <wps:wsp>
-                      <wps:cNvSpPr txBox="1">
-                        <a:spLocks noChangeArrowheads="1"/>
-                      </wps:cNvSpPr>
-                      <wps:spPr bwMode="auto">
-                        <a:xfrm>
-                          <a:off x="0" y="0"/>
-                          <a:ext cx="1972945" cy="348615"/>
-                        </a:xfrm>
-                        <a:prstGeom prst="rect">
-                          <a:avLst/>
-                        </a:prstGeom>
-                        <a:solidFill>
-                          <a:srgbClr val="FFFFFF"/>
-                        </a:solidFill>
-                        <a:ln w="9525">
-                          <a:noFill/>
-                          <a:miter lim="800000"/>
-                          <a:headEnd/>
-                          <a:tailEnd/>
-                        </a:ln>
-                      </wps:spPr>
-                      <wps:txbx>
-                        <w:txbxContent>
-                          <w:p>
-                            <w:pPr>
-                              <w:rPr>
-                                <w:b/>
-                                <w:sz w:val="32"/>
-                              </w:rPr>
-                            </w:pPr>
-                            <w:proofErr w:type="spellStart"/>
-                            <w:r>
-                              <w:rPr>
-                                <w:b/>
-                                <w:sz w:val="32"/>
-                              </w:rPr>
-                              <w:t>Qu</w:t>
-                            </w:r>
-                            <w:r>
-                              <w:rPr>
-                                <w:b/>
-                                <w:sz w:val="32"/>
-                              </w:rPr>
-                              <w:t>izList</w:t>
-                            </w:r>
-                            <w:proofErr w:type="spellEnd"/>
-                            <w:r>
-                              <w:rPr>
-                                <w:b/>
-                                <w:sz w:val="32"/>
-                              </w:rPr>
-                              <w:t xml:space="preserve"> </w:t>
-                            </w:r>
-                            <w:proofErr w:type="spellStart"/>
-                            <w:r>
-                              <w:rPr>
-                                <w:b/>
-                                <w:sz w:val="32"/>
-                              </w:rPr>
-                              <w:t>Component</w:t>
-                            </w:r>
-                            <w:proofErr w:type="spellEnd"/>
-                          </w:p>
-                        </w:txbxContent>
-                      </wps:txbx>
-                      <wps:bodyPr rot="0" vert="horz" wrap="square" lIns="91440" tIns="45720" rIns="91440" bIns="45720" anchor="t" anchorCtr="0">
-                        <a:noAutofit/>
-                      </wps:bodyPr>
-                    </wps:wsp>
-                  </a:graphicData>
-                </a:graphic>
-                <wp14:sizeRelH relativeFrom="margin">
-                  <wp14:pctWidth>0</wp14:pctWidth>
-                </wp14:sizeRelH>
-                <wp14:sizeRelV relativeFrom="margin">
-                  <wp14:pctHeight>0</wp14:pctHeight>
-                </wp14:sizeRelV>
-              </wp:anchor>
-            </w:drawing>
-          </mc:Choice>
-          <mc:Fallback>
-            <w:pict>
-              <v:shape w14:anchorId="18C8D280" id="_x0000_s1053" type="#_x0000_t202" style="position:absolute;margin-left:659.35pt;margin-top:185.7pt;width:155.35pt;height:27.45pt;z-index:251691008;visibility:visible;mso-wrap-style:square;mso-width-percent:0;mso-height-percent:0;mso-wrap-distance-left:9pt;mso-wrap-distance-top:3.6pt;mso-wrap-distance-right:9pt;mso-wrap-distance-bottom:3.6pt;mso-position-horizontal:absolute;mso-position-horizontal-relative:page;mso-position-vertical:absolute;mso-position-vertical-relative:text;mso-width-percent:0;mso-height-percent:0;mso-width-relative:margin;mso-height-relative:margin;v-text-anchor:top" o:gfxdata="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" stroked="f">
-                <v:textbox>
-                  <w:txbxContent>
-                    <w:p>
-                      <w:pPr>
-                        <w:rPr>
-                          <w:b/>
-                          <w:sz w:val="32"/>
-                        </w:rPr>
-                      </w:pPr>
-                      <w:proofErr w:type="spellStart"/>
-                      <w:r>
-                        <w:rPr>
-                          <w:b/>
-                          <w:sz w:val="32"/>
-                        </w:rPr>
-                        <w:t>Qu</w:t>
-                      </w:r>
-                      <w:r>
-                        <w:rPr>
-                          <w:b/>
-                          <w:sz w:val="32"/>
-                        </w:rPr>
-                        <w:t>izList</w:t>
-                      </w:r>
-                      <w:proofErr w:type="spellEnd"/>
-                      <w:r>
-                        <w:rPr>
-                          <w:b/>
-                          <w:sz w:val="32"/>
-                        </w:rPr>
-                        <w:t xml:space="preserve"> </w:t>
-                      </w:r>
-                      <w:proofErr w:type="spellStart"/>
-                      <w:r>
-                        <w:rPr>
-                          <w:b/>
-                          <w:sz w:val="32"/>
-                        </w:rPr>
-                        <w:t>Component</w:t>
-                      </w:r>
-                      <w:proofErr w:type="spellEnd"/>
-                    </w:p>
-                  </w:txbxContent>
-                </v:textbox>
-                <w10:wrap type="square" anchorx="page"/>
-              </v:shape>
-            </w:pict>
-          </mc:Fallback>
-        </mc:AlternateContent>
-      </w:r>
-      <w:r>
-        <w:rPr>
-          <w:noProof/>
-          <w:lang w:eastAsia="hu-HU"/>
-        </w:rPr>
-        <mc:AlternateContent>
-          <mc:Choice Requires="wps">
-            <w:drawing>
-              <wp:anchor distT="0" distB="0" distL="114300" distR="114300" simplePos="0" relativeHeight="251692032" behindDoc="0" locked="0" layoutInCell="1" allowOverlap="1" wp14:anchorId="587A34EC" wp14:editId="634D2CA8">
-                <wp:simplePos x="0" y="0"/>
-                <wp:positionH relativeFrom="column">
-                  <wp:posOffset>7519737</wp:posOffset>
-                </wp:positionH>
-                <wp:positionV relativeFrom="paragraph">
-                  <wp:posOffset>2947737</wp:posOffset>
-                </wp:positionV>
-                <wp:extent cx="1936750" cy="264661"/>
-                <wp:effectExtent l="0" t="0" r="25400" b="21590"/>
-                <wp:wrapNone/>
-                <wp:docPr id="23" name="Téglalap 23"/>
-                <wp:cNvGraphicFramePr/>
-                <a:graphic xmlns:a="http://schemas.openxmlformats.org/drawingml/2006/main">
-                  <a:graphicData uri="http://schemas.microsoft.com/office/word/2010/wordprocessingShape">
-                    <wps:wsp>
-                      <wps:cNvSpPr/>
-                      <wps:spPr>
-                        <a:xfrm>
-                          <a:off x="0" y="0"/>
-                          <a:ext cx="1936750" cy="264661"/>
-                        </a:xfrm>
-                        <a:prstGeom prst="rect">
-                          <a:avLst/>
-                        </a:prstGeom>
-                      </wps:spPr>
-                      <wps:style>
-                        <a:lnRef idx="2">
-                          <a:schemeClr val="accent1">
-                            <a:shade val="50000"/>
-                          </a:schemeClr>
-                        </a:lnRef>
-                        <a:fillRef idx="1">
-                          <a:schemeClr val="accent1"/>
-                        </a:fillRef>
-                        <a:effectRef idx="0">
-                          <a:schemeClr val="accent1"/>
-                        </a:effectRef>
-                        <a:fontRef idx="minor">
-                          <a:schemeClr val="lt1"/>
-                        </a:fontRef>
-                      </wps:style>
-                      <wps:txbx>
-                        <w:txbxContent>
-                          <w:p>
-                            <w:pPr>
-                              <w:jc w:val="center"/>
-                            </w:pPr>
-                            <w:proofErr w:type="spellStart"/>
-                            <w:r>
-                              <w:t>question</w:t>
-                            </w:r>
-                            <w:proofErr w:type="spellEnd"/>
-                            <w:r>
-                              <w:t xml:space="preserve"> 1</w:t>
-                            </w:r>
-                          </w:p>
-                        </w:txbxContent>
-                      </wps:txbx>
-                      <wps:bodyPr rot="0" spcFirstLastPara="0" vertOverflow="overflow" horzOverflow="overflow" vert="horz" wrap="square" lIns="91440" tIns="45720" rIns="91440" bIns="45720" numCol="1" spcCol="0" rtlCol="0" fromWordArt="0" anchor="ctr" anchorCtr="0" forceAA="0" compatLnSpc="1">
-                        <a:prstTxWarp prst="textNoShape">
-                          <a:avLst/>
-                        </a:prstTxWarp>
-                        <a:noAutofit/>
-                      </wps:bodyPr>
-                    </wps:wsp>
-                  </a:graphicData>
-                </a:graphic>
-                <wp14:sizeRelV relativeFrom="margin">
-                  <wp14:pctHeight>0</wp14:pctHeight>
-                </wp14:sizeRelV>
-              </wp:anchor>
-            </w:drawing>
-          </mc:Choice>
-          <mc:Fallback>
-            <w:pict>
-              <v:rect w14:anchorId="587A34EC" id="Téglalap 23" o:spid="_x0000_s1054" style="position:absolute;margin-left:592.1pt;margin-top:232.1pt;width:152.5pt;height:20.85pt;z-index:251692032;visibility:visible;mso-wrap-style:square;mso-height-percent:0;mso-wrap-distance-left:9pt;mso-wrap-distance-top:0;mso-wrap-distance-right:9pt;mso-wrap-distance-bottom:0;mso-position-horizontal:absolute;mso-position-horizontal-relative:text;mso-position-vertical:absolute;mso-position-vertical-relative:text;mso-height-percent:0;mso-height-relative:margin;v-text-anchor:middle" o:gfxdata="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" fillcolor="#5b9bd5 [3204]" strokecolor="#1f4d78 [1604]" strokeweight="1pt">
-                <v:textbox>
-                  <w:txbxContent>
-                    <w:p>
-                      <w:pPr>
-                        <w:jc w:val="center"/>
-                      </w:pPr>
-                      <w:proofErr w:type="spellStart"/>
-                      <w:r>
-                        <w:t>question</w:t>
-                      </w:r>
-                      <w:proofErr w:type="spellEnd"/>
-                      <w:r>
-                        <w:t xml:space="preserve"> 1</w:t>
-                      </w:r>
-                    </w:p>
-                  </w:txbxContent>
-                </v:textbox>
-              </v:rect>
-            </w:pict>
-          </mc:Fallback>
-        </mc:AlternateContent>
-      </w:r>
-      <w:r>
-        <w:rPr>
-          <w:noProof/>
-          <w:lang w:eastAsia="hu-HU"/>
-        </w:rPr>
-        <mc:AlternateContent>
-          <mc:Choice Requires="wps">
-            <w:drawing>
-              <wp:anchor distT="0" distB="0" distL="114300" distR="114300" simplePos="0" relativeHeight="251694080" behindDoc="0" locked="0" layoutInCell="1" allowOverlap="1" wp14:anchorId="22B70A97" wp14:editId="631E095C">
-                <wp:simplePos x="0" y="0"/>
-                <wp:positionH relativeFrom="column">
-                  <wp:posOffset>7519737</wp:posOffset>
-                </wp:positionH>
-                <wp:positionV relativeFrom="paragraph">
-                  <wp:posOffset>3320716</wp:posOffset>
-                </wp:positionV>
-                <wp:extent cx="1936750" cy="252663"/>
-                <wp:effectExtent l="0" t="0" r="25400" b="14605"/>
-                <wp:wrapNone/>
-                <wp:docPr id="24" name="Téglalap 24"/>
-                <wp:cNvGraphicFramePr/>
-                <a:graphic xmlns:a="http://schemas.openxmlformats.org/drawingml/2006/main">
-                  <a:graphicData uri="http://schemas.microsoft.com/office/word/2010/wordprocessingShape">
-                    <wps:wsp>
-                      <wps:cNvSpPr/>
-                      <wps:spPr>
-                        <a:xfrm>
-                          <a:off x="0" y="0"/>
-                          <a:ext cx="1936750" cy="252663"/>
-                        </a:xfrm>
-                        <a:prstGeom prst="rect">
-                          <a:avLst/>
-                        </a:prstGeom>
-                      </wps:spPr>
-                      <wps:style>
-                        <a:lnRef idx="2">
-                          <a:schemeClr val="accent1">
-                            <a:shade val="50000"/>
-                          </a:schemeClr>
-                        </a:lnRef>
-                        <a:fillRef idx="1">
-                          <a:schemeClr val="accent1"/>
-                        </a:fillRef>
-                        <a:effectRef idx="0">
-                          <a:schemeClr val="accent1"/>
-                        </a:effectRef>
-                        <a:fontRef idx="minor">
-                          <a:schemeClr val="lt1"/>
-                        </a:fontRef>
-                      </wps:style>
-                      <wps:txbx>
-                        <w:txbxContent>
-                          <w:p>
-                            <w:pPr>
-                              <w:jc w:val="center"/>
-                            </w:pPr>
-                            <w:proofErr w:type="spellStart"/>
-                            <w:r>
-                              <w:t>question</w:t>
-                            </w:r>
-                            <w:proofErr w:type="spellEnd"/>
-                            <w:r>
-                              <w:t xml:space="preserve"> 2</w:t>
-                            </w:r>
-                          </w:p>
-                          <w:p>
-                            <w:r>
-                              <w:t>2</w:t>
-                            </w:r>
-                          </w:p>
-                        </w:txbxContent>
-                      </wps:txbx>
-                      <wps:bodyPr rot="0" spcFirstLastPara="0" vertOverflow="overflow" horzOverflow="overflow" vert="horz" wrap="square" lIns="91440" tIns="45720" rIns="91440" bIns="45720" numCol="1" spcCol="0" rtlCol="0" fromWordArt="0" anchor="ctr" anchorCtr="0" forceAA="0" compatLnSpc="1">
-                        <a:prstTxWarp prst="textNoShape">
-                          <a:avLst/>
-                        </a:prstTxWarp>
-                        <a:noAutofit/>
-                      </wps:bodyPr>
-                    </wps:wsp>
-                  </a:graphicData>
-                </a:graphic>
-                <wp14:sizeRelV relativeFrom="margin">
-                  <wp14:pctHeight>0</wp14:pctHeight>
-                </wp14:sizeRelV>
-              </wp:anchor>
-            </w:drawing>
-          </mc:Choice>
-          <mc:Fallback>
-            <w:pict>
-              <v:rect w14:anchorId="22B70A97" id="Téglalap 24" o:spid="_x0000_s1055" style="position:absolute;margin-left:592.1pt;margin-top:261.45pt;width:152.5pt;height:19.9pt;z-index:251694080;visibility:visible;mso-wrap-style:square;mso-height-percent:0;mso-wrap-distance-left:9pt;mso-wrap-distance-top:0;mso-wrap-distance-right:9pt;mso-wrap-distance-bottom:0;mso-position-horizontal:absolute;mso-position-horizontal-relative:text;mso-position-vertical:absolute;mso-position-vertical-relative:text;mso-height-percent:0;mso-height-relative:margin;v-text-anchor:middle" o:gfxdata="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" fillcolor="#5b9bd5 [3204]" strokecolor="#1f4d78 [1604]" strokeweight="1pt">
-                <v:textbox>
-                  <w:txbxContent>
-                    <w:p>
-                      <w:pPr>
-                        <w:jc w:val="center"/>
-                      </w:pPr>
-                      <w:proofErr w:type="spellStart"/>
-                      <w:r>
-                        <w:t>question</w:t>
-                      </w:r>
-                      <w:proofErr w:type="spellEnd"/>
-                      <w:r>
-                        <w:t xml:space="preserve"> 2</w:t>
-                      </w:r>
-                    </w:p>
-                    <w:p>
-                      <w:r>
-                        <w:t>2</w:t>
-                      </w:r>
-                    </w:p>
-                  </w:txbxContent>
-                </v:textbox>
-              </v:rect>
-            </w:pict>
-          </mc:Fallback>
-        </mc:AlternateContent>
-      </w:r>
-      <w:r>
-        <w:rPr>
-          <w:noProof/>
-          <w:lang w:eastAsia="hu-HU"/>
-        </w:rPr>
-        <mc:AlternateContent>
-          <mc:Choice Requires="wps">
-            <w:drawing>
-              <wp:anchor distT="0" distB="0" distL="114300" distR="114300" simplePos="0" relativeHeight="251698176" behindDoc="0" locked="0" layoutInCell="1" allowOverlap="1" wp14:anchorId="125A0BB5" wp14:editId="237FC6D8">
-                <wp:simplePos x="0" y="0"/>
-                <wp:positionH relativeFrom="column">
-                  <wp:posOffset>7514523</wp:posOffset>
-                </wp:positionH>
-                <wp:positionV relativeFrom="paragraph">
-                  <wp:posOffset>3977406</wp:posOffset>
-                </wp:positionV>
-                <wp:extent cx="1937084" cy="216569"/>
-                <wp:effectExtent l="0" t="0" r="25400" b="12065"/>
-                <wp:wrapNone/>
-                <wp:docPr id="27" name="Téglalap 27"/>
-                <wp:cNvGraphicFramePr/>
-                <a:graphic xmlns:a="http://schemas.openxmlformats.org/drawingml/2006/main">
-                  <a:graphicData uri="http://schemas.microsoft.com/office/word/2010/wordprocessingShape">
-                    <wps:wsp>
-                      <wps:cNvSpPr/>
-                      <wps:spPr>
-                        <a:xfrm>
-                          <a:off x="0" y="0"/>
-                          <a:ext cx="1937084" cy="216569"/>
-                        </a:xfrm>
-                        <a:prstGeom prst="rect">
-                          <a:avLst/>
-                        </a:prstGeom>
-                      </wps:spPr>
-                      <wps:style>
-                        <a:lnRef idx="2">
-                          <a:schemeClr val="accent1">
-                            <a:shade val="50000"/>
-                          </a:schemeClr>
-                        </a:lnRef>
-                        <a:fillRef idx="1">
-                          <a:schemeClr val="accent1"/>
-                        </a:fillRef>
-                        <a:effectRef idx="0">
-                          <a:schemeClr val="accent1"/>
-                        </a:effectRef>
-                        <a:fontRef idx="minor">
-                          <a:schemeClr val="lt1"/>
-                        </a:fontRef>
-                      </wps:style>
-                      <wps:bodyPr rot="0" spcFirstLastPara="0" vertOverflow="overflow" horzOverflow="overflow" vert="horz" wrap="square" lIns="91440" tIns="45720" rIns="91440" bIns="45720" numCol="1" spcCol="0" rtlCol="0" fromWordArt="0" anchor="ctr" anchorCtr="0" forceAA="0" compatLnSpc="1">
-                        <a:prstTxWarp prst="textNoShape">
-                          <a:avLst/>
-                        </a:prstTxWarp>
-                        <a:noAutofit/>
-                      </wps:bodyPr>
-                    </wps:wsp>
-                  </a:graphicData>
-                </a:graphic>
-              </wp:anchor>
-            </w:drawing>
-          </mc:Choice>
-          <mc:Fallback>
-            <w:pict>
-              <v:rect w14:anchorId="7C6C917E" id="Téglalap 27" o:spid="_x0000_s1026" style="position:absolute;margin-left:591.7pt;margin-top:313.2pt;width:152.55pt;height:17.05pt;z-index:251698176;visibility:visible;mso-wrap-style:square;mso-wrap-distance-left:9pt;mso-wrap-distance-top:0;mso-wrap-distance-right:9pt;mso-wrap-distance-bottom:0;mso-position-horizontal:absolute;mso-position-horizontal-relative:text;mso-position-vertical:absolute;mso-position-vertical-relative:text;v-text-anchor:middle" o:gfxdata="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" fillcolor="#5b9bd5 [3204]" strokecolor="#1f4d78 [1604]" strokeweight="1pt"/>
-            </w:pict>
-          </mc:Fallback>
-        </mc:AlternateContent>
-      </w:r>
-      <w:r>
-        <w:rPr>
-          <w:noProof/>
-          <w:lang w:eastAsia="hu-HU"/>
-        </w:rPr>
-        <mc:AlternateContent>
-          <mc:Choice Requires="wps">
-            <w:drawing>
-              <wp:anchor distT="0" distB="0" distL="114300" distR="114300" simplePos="0" relativeHeight="251696128" behindDoc="0" locked="0" layoutInCell="1" allowOverlap="1" wp14:anchorId="77FC06C3" wp14:editId="1A9C4CD2">
-                <wp:simplePos x="0" y="0"/>
-                <wp:positionH relativeFrom="column">
-                  <wp:posOffset>7515225</wp:posOffset>
-                </wp:positionH>
-                <wp:positionV relativeFrom="paragraph">
-                  <wp:posOffset>3652955</wp:posOffset>
-                </wp:positionV>
-                <wp:extent cx="1937084" cy="216569"/>
-                <wp:effectExtent l="0" t="0" r="25400" b="12065"/>
-                <wp:wrapNone/>
-                <wp:docPr id="25" name="Téglalap 25"/>
-                <wp:cNvGraphicFramePr/>
-                <a:graphic xmlns:a="http://schemas.openxmlformats.org/drawingml/2006/main">
-                  <a:graphicData uri="http://schemas.microsoft.com/office/word/2010/wordprocessingShape">
-                    <wps:wsp>
-                      <wps:cNvSpPr/>
-                      <wps:spPr>
-                        <a:xfrm>
-                          <a:off x="0" y="0"/>
-                          <a:ext cx="1937084" cy="216569"/>
-                        </a:xfrm>
-                        <a:prstGeom prst="rect">
-                          <a:avLst/>
-                        </a:prstGeom>
-                      </wps:spPr>
-                      <wps:style>
-                        <a:lnRef idx="2">
-                          <a:schemeClr val="accent1">
-                            <a:shade val="50000"/>
-                          </a:schemeClr>
-                        </a:lnRef>
-                        <a:fillRef idx="1">
-                          <a:schemeClr val="accent1"/>
-                        </a:fillRef>
-                        <a:effectRef idx="0">
-                          <a:schemeClr val="accent1"/>
-                        </a:effectRef>
-                        <a:fontRef idx="minor">
-                          <a:schemeClr val="lt1"/>
-                        </a:fontRef>
-                      </wps:style>
-                      <wps:bodyPr rot="0" spcFirstLastPara="0" vertOverflow="overflow" horzOverflow="overflow" vert="horz" wrap="square" lIns="91440" tIns="45720" rIns="91440" bIns="45720" numCol="1" spcCol="0" rtlCol="0" fromWordArt="0" anchor="ctr" anchorCtr="0" forceAA="0" compatLnSpc="1">
-                        <a:prstTxWarp prst="textNoShape">
-                          <a:avLst/>
-                        </a:prstTxWarp>
-                        <a:noAutofit/>
-                      </wps:bodyPr>
-                    </wps:wsp>
-                  </a:graphicData>
-                </a:graphic>
-              </wp:anchor>
-            </w:drawing>
-          </mc:Choice>
-          <mc:Fallback>
-            <w:pict>
-              <v:rect w14:anchorId="51ED59E6" id="Téglalap 25" o:spid="_x0000_s1026" style="position:absolute;margin-left:591.75pt;margin-top:287.65pt;width:152.55pt;height:17.05pt;z-index:251696128;visibility:visible;mso-wrap-style:square;mso-wrap-distance-left:9pt;mso-wrap-distance-top:0;mso-wrap-distance-right:9pt;mso-wrap-distance-bottom:0;mso-position-horizontal:absolute;mso-position-horizontal-relative:text;mso-position-vertical:absolute;mso-position-vertical-relative:text;v-text-anchor:middle" o:gfxdata="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" fillcolor="#5b9bd5 [3204]" strokecolor="#1f4d78 [1604]" strokeweight="1pt"/>
-            </w:pict>
-          </mc:Fallback>
-        </mc:AlternateContent>
-      </w:r>
-      <w:r>
-        <w:rPr>
-          <w:noProof/>
-          <w:lang w:eastAsia="hu-HU"/>
-        </w:rPr>
-        <mc:AlternateContent>
-          <mc:Choice Requires="wps">
-            <w:drawing>
-              <wp:anchor distT="0" distB="0" distL="114300" distR="114300" simplePos="0" relativeHeight="251688960" behindDoc="0" locked="0" layoutInCell="1" allowOverlap="1" wp14:anchorId="793BD001" wp14:editId="06A7ADA7">
-                <wp:simplePos x="0" y="0"/>
-                <wp:positionH relativeFrom="column">
-                  <wp:posOffset>7322753</wp:posOffset>
-                </wp:positionH>
-                <wp:positionV relativeFrom="paragraph">
-                  <wp:posOffset>2774750</wp:posOffset>
-                </wp:positionV>
-                <wp:extent cx="2237706" cy="1780673"/>
-                <wp:effectExtent l="0" t="0" r="10795" b="10160"/>
-                <wp:wrapNone/>
-                <wp:docPr id="20" name="Téglalap 20"/>
-                <wp:cNvGraphicFramePr/>
-                <a:graphic xmlns:a="http://schemas.openxmlformats.org/drawingml/2006/main">
-                  <a:graphicData uri="http://schemas.microsoft.com/office/word/2010/wordprocessingShape">
-                    <wps:wsp>
-                      <wps:cNvSpPr/>
-                      <wps:spPr>
-                        <a:xfrm>
-                          <a:off x="0" y="0"/>
-                          <a:ext cx="2237706" cy="1780673"/>
-                        </a:xfrm>
-                        <a:prstGeom prst="rect">
-                          <a:avLst/>
-                        </a:prstGeom>
-                      </wps:spPr>
-                      <wps:style>
-                        <a:lnRef idx="2">
-                          <a:schemeClr val="accent6"/>
-                        </a:lnRef>
-                        <a:fillRef idx="1">
-                          <a:schemeClr val="lt1"/>
-                        </a:fillRef>
-                        <a:effectRef idx="0">
-                          <a:schemeClr val="accent6"/>
-                        </a:effectRef>
-                        <a:fontRef idx="minor">
-                          <a:schemeClr val="dk1"/>
-                        </a:fontRef>
-                      </wps:style>
-                      <wps:bodyPr rot="0" spcFirstLastPara="0" vertOverflow="overflow" horzOverflow="overflow" vert="horz" wrap="square" lIns="91440" tIns="45720" rIns="91440" bIns="45720" numCol="1" spcCol="0" rtlCol="0" fromWordArt="0" anchor="ctr" anchorCtr="0" forceAA="0" compatLnSpc="1">
-                        <a:prstTxWarp prst="textNoShape">
-                          <a:avLst/>
-                        </a:prstTxWarp>
-                        <a:noAutofit/>
-                      </wps:bodyPr>
-                    </wps:wsp>
-                  </a:graphicData>
-                </a:graphic>
-                <wp14:sizeRelH relativeFrom="margin">
-                  <wp14:pctWidth>0</wp14:pctWidth>
-                </wp14:sizeRelH>
-                <wp14:sizeRelV relativeFrom="margin">
-                  <wp14:pctHeight>0</wp14:pctHeight>
-                </wp14:sizeRelV>
-              </wp:anchor>
-            </w:drawing>
-          </mc:Choice>
-          <mc:Fallback>
-            <w:pict>
-              <v:rect w14:anchorId="63BBB732" id="Téglalap 20" o:spid="_x0000_s1026" style="position:absolute;margin-left:576.6pt;margin-top:218.5pt;width:176.2pt;height:140.2pt;z-index:251688960;visibility:visible;mso-wrap-style:square;mso-width-percent:0;mso-height-percent:0;mso-wrap-distance-left:9pt;mso-wrap-distance-top:0;mso-wrap-distance-right:9pt;mso-wrap-distance-bottom:0;mso-position-horizontal:absolute;mso-position-horizontal-relative:text;mso-position-vertical:absolute;mso-position-vertical-relative:text;mso-width-percent:0;mso-height-percent:0;mso-width-relative:margin;mso-height-relative:margin;v-text-anchor:middle" o:gfxdata="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" fillcolor="white [3201]" strokecolor="#70ad47 [3209]" strokeweight="1pt"/>
             </w:pict>
           </mc:Fallback>
         </mc:AlternateContent>
@@ -2900,7 +2660,7 @@
           </mc:Choice>
           <mc:Fallback>
             <w:pict>
-              <v:rect w14:anchorId="06F010CA" id="Téglalap 5" o:spid="_x0000_s1056" style="position:absolute;margin-left:219.75pt;margin-top:202.7pt;width:87.15pt;height:22.7pt;rotation:180;flip:y;z-index:251664384;visibility:visible;mso-wrap-style:square;mso-width-percent:0;mso-height-percent:0;mso-wrap-distance-left:9pt;mso-wrap-distance-top:0;mso-wrap-distance-right:9pt;mso-wrap-distance-bottom:0;mso-position-horizontal:absolute;mso-position-horizontal-relative:text;mso-position-vertical:absolute;mso-position-vertical-relative:text;mso-width-percent:0;mso-height-percent:0;mso-width-relative:margin;mso-height-relative:margin;v-text-anchor:middle" o:gfxdata="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" fillcolor="white [3201]" stroked="f" strokeweight="1pt">
+              <v:rect w14:anchorId="06F010CA" id="Téglalap 5" o:spid="_x0000_s1057" style="position:absolute;margin-left:219.75pt;margin-top:202.7pt;width:87.15pt;height:22.7pt;rotation:180;flip:y;z-index:251664384;visibility:visible;mso-wrap-style:square;mso-width-percent:0;mso-height-percent:0;mso-wrap-distance-left:9pt;mso-wrap-distance-top:0;mso-wrap-distance-right:9pt;mso-wrap-distance-bottom:0;mso-position-horizontal:absolute;mso-position-horizontal-relative:text;mso-position-vertical:absolute;mso-position-vertical-relative:text;mso-width-percent:0;mso-height-percent:0;mso-width-relative:margin;mso-height-relative:margin;v-text-anchor:middle" o:gfxdata="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" fillcolor="white [3201]" stroked="f" strokeweight="1pt">
                 <v:textbox>
                   <w:txbxContent>
                     <w:p>
@@ -2936,7 +2696,6 @@
           </mc:Fallback>
         </mc:AlternateContent>
       </w:r>
-      <w:bookmarkStart w:id="0" w:name="_GoBack"/>
       <w:r>
         <w:rPr>
           <w:noProof/>
@@ -3237,7 +2996,6 @@
           </mc:Fallback>
         </mc:AlternateContent>
       </w:r>
-      <w:bookmarkEnd w:id="0"/>
       <w:r>
         <w:rPr>
           <w:noProof/>
@@ -3746,7 +3504,7 @@
   <w:style w:type="paragraph" w:default="1" w:styleId="Norml">
     <w:name w:val="Normal"/>
     <w:qFormat/>
-    <w:rsid w:val="00C30B5D"/>
+    <w:rsid w:val="00C63EB6"/>
   </w:style>
   <w:style w:type="character" w:default="1" w:styleId="Bekezdsalapbettpusa">
     <w:name w:val="Default Paragraph Font"/>

</xml_diff>